<commit_message>
Resumen hecho e introducción casi hecha
</commit_message>
<xml_diff>
--- a/proyecto2/Memoria.docx
+++ b/proyecto2/Memoria.docx
@@ -7,6 +7,30 @@
         <w:pStyle w:val="Ttulo"/>
         <w:jc w:val="center"/>
       </w:pPr>
+    </w:p>
+    <w:p>
+      <w:pPr>
+        <w:pStyle w:val="Ttulo"/>
+        <w:jc w:val="center"/>
+      </w:pPr>
+    </w:p>
+    <w:p>
+      <w:pPr>
+        <w:pStyle w:val="Ttulo"/>
+        <w:jc w:val="center"/>
+      </w:pPr>
+    </w:p>
+    <w:p>
+      <w:pPr>
+        <w:pStyle w:val="Ttulo"/>
+        <w:jc w:val="center"/>
+      </w:pPr>
+    </w:p>
+    <w:p>
+      <w:pPr>
+        <w:pStyle w:val="Ttulo"/>
+        <w:jc w:val="center"/>
+      </w:pPr>
       <w:r>
         <w:t>MEMORIA PROYECTO 2</w:t>
       </w:r>
@@ -21,45 +45,994 @@
         <w:t>BUS COMPARTIDO Y DMA</w:t>
       </w:r>
     </w:p>
+    <w:p/>
+    <w:p/>
     <w:p>
       <w:pPr>
+        <w:pStyle w:val="Subttulo"/>
+        <w:jc w:val="right"/>
+        <w:rPr>
+          <w:noProof/>
+          <w:lang w:eastAsia="es-ES"/>
+        </w:rPr>
+      </w:pPr>
+      <w:r>
+        <w:rPr>
+          <w:noProof/>
+          <w:lang w:eastAsia="es-ES"/>
+        </w:rPr>
+        <w:t>daniel rueda macías</w:t>
+      </w:r>
+    </w:p>
+    <w:p>
+      <w:pPr>
+        <w:pStyle w:val="Subttulo"/>
+        <w:jc w:val="right"/>
+        <w:rPr>
+          <w:lang w:eastAsia="es-ES"/>
+        </w:rPr>
+      </w:pPr>
+      <w:r>
+        <w:rPr>
+          <w:lang w:eastAsia="es-ES"/>
+        </w:rPr>
+        <w:t>559207</w:t>
+      </w:r>
+    </w:p>
+    <w:p>
+      <w:pPr>
+        <w:jc w:val="center"/>
+        <w:rPr>
+          <w:noProof/>
+          <w:lang w:eastAsia="es-ES"/>
+        </w:rPr>
+      </w:pPr>
+    </w:p>
+    <w:p>
+      <w:pPr>
+        <w:jc w:val="center"/>
+        <w:rPr>
+          <w:noProof/>
+          <w:lang w:eastAsia="es-ES"/>
+        </w:rPr>
+      </w:pPr>
+    </w:p>
+    <w:p>
+      <w:pPr>
+        <w:jc w:val="center"/>
+        <w:rPr>
+          <w:noProof/>
+          <w:lang w:eastAsia="es-ES"/>
+        </w:rPr>
+      </w:pPr>
+    </w:p>
+    <w:p>
+      <w:pPr>
+        <w:jc w:val="center"/>
+        <w:rPr>
+          <w:rStyle w:val="nfasisintenso"/>
+          <w:b w:val="0"/>
+          <w:bCs w:val="0"/>
+          <w:i w:val="0"/>
+          <w:iCs w:val="0"/>
+          <w:color w:val="404040" w:themeColor="text1" w:themeTint="BF"/>
+        </w:rPr>
+      </w:pPr>
+      <w:r>
+        <w:rPr>
+          <w:noProof/>
+          <w:lang w:eastAsia="es-ES"/>
+        </w:rPr>
+        <w:drawing>
+          <wp:inline distT="0" distB="0" distL="0" distR="0">
+            <wp:extent cx="2797752" cy="1028700"/>
+            <wp:effectExtent l="0" t="0" r="3175" b="0"/>
+            <wp:docPr id="1" name="Imagen 1" descr="http://titulaciones.unizar.es/img/logo_unizar.jpg"/>
+            <wp:cNvGraphicFramePr>
+              <a:graphicFrameLocks xmlns:a="http://schemas.openxmlformats.org/drawingml/2006/main" noChangeAspect="1"/>
+            </wp:cNvGraphicFramePr>
+            <a:graphic xmlns:a="http://schemas.openxmlformats.org/drawingml/2006/main">
+              <a:graphicData uri="http://schemas.openxmlformats.org/drawingml/2006/picture">
+                <pic:pic xmlns:pic="http://schemas.openxmlformats.org/drawingml/2006/picture">
+                  <pic:nvPicPr>
+                    <pic:cNvPr id="0" name="Picture 1" descr="http://titulaciones.unizar.es/img/logo_unizar.jpg"/>
+                    <pic:cNvPicPr>
+                      <a:picLocks noChangeAspect="1" noChangeArrowheads="1"/>
+                    </pic:cNvPicPr>
+                  </pic:nvPicPr>
+                  <pic:blipFill>
+                    <a:blip r:embed="rId4" cstate="print">
+                      <a:extLst>
+                        <a:ext uri="{28A0092B-C50C-407E-A947-70E740481C1C}">
+                          <a14:useLocalDpi xmlns:a14="http://schemas.microsoft.com/office/drawing/2010/main" val="0"/>
+                        </a:ext>
+                      </a:extLst>
+                    </a:blip>
+                    <a:srcRect/>
+                    <a:stretch>
+                      <a:fillRect/>
+                    </a:stretch>
+                  </pic:blipFill>
+                  <pic:spPr bwMode="auto">
+                    <a:xfrm>
+                      <a:off x="0" y="0"/>
+                      <a:ext cx="2827196" cy="1039526"/>
+                    </a:xfrm>
+                    <a:prstGeom prst="rect">
+                      <a:avLst/>
+                    </a:prstGeom>
+                    <a:noFill/>
+                    <a:ln>
+                      <a:noFill/>
+                    </a:ln>
+                  </pic:spPr>
+                </pic:pic>
+              </a:graphicData>
+            </a:graphic>
+          </wp:inline>
+        </w:drawing>
+      </w:r>
+      <w:r>
+        <w:rPr>
+          <w:noProof/>
+          <w:lang w:eastAsia="es-ES"/>
+        </w:rPr>
+        <w:drawing>
+          <wp:inline distT="0" distB="0" distL="0" distR="0">
+            <wp:extent cx="2524125" cy="790893"/>
+            <wp:effectExtent l="0" t="0" r="0" b="9525"/>
+            <wp:docPr id="2" name="Imagen 2" descr="https://eina.unizar.es/deportes/images/logo%20eina.png"/>
+            <wp:cNvGraphicFramePr>
+              <a:graphicFrameLocks xmlns:a="http://schemas.openxmlformats.org/drawingml/2006/main" noChangeAspect="1"/>
+            </wp:cNvGraphicFramePr>
+            <a:graphic xmlns:a="http://schemas.openxmlformats.org/drawingml/2006/main">
+              <a:graphicData uri="http://schemas.openxmlformats.org/drawingml/2006/picture">
+                <pic:pic xmlns:pic="http://schemas.openxmlformats.org/drawingml/2006/picture">
+                  <pic:nvPicPr>
+                    <pic:cNvPr id="0" name="Picture 3" descr="https://eina.unizar.es/deportes/images/logo%20eina.png"/>
+                    <pic:cNvPicPr>
+                      <a:picLocks noChangeAspect="1" noChangeArrowheads="1"/>
+                    </pic:cNvPicPr>
+                  </pic:nvPicPr>
+                  <pic:blipFill>
+                    <a:blip r:embed="rId5">
+                      <a:extLst>
+                        <a:ext uri="{28A0092B-C50C-407E-A947-70E740481C1C}">
+                          <a14:useLocalDpi xmlns:a14="http://schemas.microsoft.com/office/drawing/2010/main" val="0"/>
+                        </a:ext>
+                      </a:extLst>
+                    </a:blip>
+                    <a:srcRect/>
+                    <a:stretch>
+                      <a:fillRect/>
+                    </a:stretch>
+                  </pic:blipFill>
+                  <pic:spPr bwMode="auto">
+                    <a:xfrm>
+                      <a:off x="0" y="0"/>
+                      <a:ext cx="2538001" cy="795241"/>
+                    </a:xfrm>
+                    <a:prstGeom prst="rect">
+                      <a:avLst/>
+                    </a:prstGeom>
+                    <a:noFill/>
+                    <a:ln>
+                      <a:noFill/>
+                    </a:ln>
+                  </pic:spPr>
+                </pic:pic>
+              </a:graphicData>
+            </a:graphic>
+          </wp:inline>
+        </w:drawing>
+      </w:r>
+      <w:r>
         <w:rPr>
           <w:rStyle w:val="nfasisintenso"/>
           <w:b w:val="0"/>
           <w:i w:val="0"/>
           <w:color w:val="auto"/>
         </w:rPr>
-      </w:pPr>
-      <w:r>
+        <w:br w:type="page"/>
+      </w:r>
+    </w:p>
+    <w:sdt>
+      <w:sdtPr>
+        <w:rPr>
+          <w:rFonts w:asciiTheme="minorHAnsi" w:eastAsiaTheme="minorEastAsia" w:hAnsiTheme="minorHAnsi" w:cstheme="minorBidi"/>
+          <w:color w:val="auto"/>
+          <w:sz w:val="21"/>
+          <w:szCs w:val="21"/>
+        </w:rPr>
+        <w:id w:val="369491505"/>
+        <w:docPartObj>
+          <w:docPartGallery w:val="Table of Contents"/>
+          <w:docPartUnique/>
+        </w:docPartObj>
+      </w:sdtPr>
+      <w:sdtEndPr>
+        <w:rPr>
+          <w:b/>
+          <w:bCs/>
+        </w:rPr>
+      </w:sdtEndPr>
+      <w:sdtContent>
+        <w:p>
+          <w:pPr>
+            <w:pStyle w:val="TtuloTDC"/>
+          </w:pPr>
+          <w:r>
+            <w:t>Contenido</w:t>
+          </w:r>
+        </w:p>
+        <w:p>
+          <w:pPr>
+            <w:pStyle w:val="TDC1"/>
+            <w:tabs>
+              <w:tab w:val="right" w:leader="dot" w:pos="8494"/>
+            </w:tabs>
+            <w:rPr>
+              <w:noProof/>
+            </w:rPr>
+          </w:pPr>
+          <w:r>
+            <w:fldChar w:fldCharType="begin"/>
+          </w:r>
+          <w:r>
+            <w:instrText xml:space="preserve"> TOC \o "1-3" \h \z \u </w:instrText>
+          </w:r>
+          <w:r>
+            <w:fldChar w:fldCharType="separate"/>
+          </w:r>
+          <w:hyperlink w:anchor="_Toc451180349" w:history="1">
+            <w:r>
+              <w:rPr>
+                <w:rStyle w:val="Hipervnculo"/>
+                <w:bCs/>
+                <w:iCs/>
+                <w:noProof/>
+              </w:rPr>
+              <w:t>RESUMEN</w:t>
+            </w:r>
+            <w:r>
+              <w:rPr>
+                <w:noProof/>
+                <w:webHidden/>
+              </w:rPr>
+              <w:tab/>
+            </w:r>
+            <w:r>
+              <w:rPr>
+                <w:noProof/>
+                <w:webHidden/>
+              </w:rPr>
+              <w:fldChar w:fldCharType="begin"/>
+            </w:r>
+            <w:r>
+              <w:rPr>
+                <w:noProof/>
+                <w:webHidden/>
+              </w:rPr>
+              <w:instrText xml:space="preserve"> PAGEREF _Toc451180349 \h </w:instrText>
+            </w:r>
+            <w:r>
+              <w:rPr>
+                <w:noProof/>
+                <w:webHidden/>
+              </w:rPr>
+            </w:r>
+            <w:r>
+              <w:rPr>
+                <w:noProof/>
+                <w:webHidden/>
+              </w:rPr>
+              <w:fldChar w:fldCharType="separate"/>
+            </w:r>
+            <w:r>
+              <w:rPr>
+                <w:noProof/>
+                <w:webHidden/>
+              </w:rPr>
+              <w:t>3</w:t>
+            </w:r>
+            <w:r>
+              <w:rPr>
+                <w:noProof/>
+                <w:webHidden/>
+              </w:rPr>
+              <w:fldChar w:fldCharType="end"/>
+            </w:r>
+          </w:hyperlink>
+        </w:p>
+        <w:p>
+          <w:pPr>
+            <w:pStyle w:val="TDC1"/>
+            <w:tabs>
+              <w:tab w:val="right" w:leader="dot" w:pos="8494"/>
+            </w:tabs>
+            <w:rPr>
+              <w:noProof/>
+            </w:rPr>
+          </w:pPr>
+          <w:hyperlink w:anchor="_Toc451180350" w:history="1">
+            <w:r>
+              <w:rPr>
+                <w:rStyle w:val="Hipervnculo"/>
+                <w:noProof/>
+              </w:rPr>
+              <w:t>INTRODUCCIÓN</w:t>
+            </w:r>
+            <w:r>
+              <w:rPr>
+                <w:noProof/>
+                <w:webHidden/>
+              </w:rPr>
+              <w:tab/>
+            </w:r>
+            <w:r>
+              <w:rPr>
+                <w:noProof/>
+                <w:webHidden/>
+              </w:rPr>
+              <w:fldChar w:fldCharType="begin"/>
+            </w:r>
+            <w:r>
+              <w:rPr>
+                <w:noProof/>
+                <w:webHidden/>
+              </w:rPr>
+              <w:instrText xml:space="preserve"> PAGEREF _Toc451180350 \h </w:instrText>
+            </w:r>
+            <w:r>
+              <w:rPr>
+                <w:noProof/>
+                <w:webHidden/>
+              </w:rPr>
+            </w:r>
+            <w:r>
+              <w:rPr>
+                <w:noProof/>
+                <w:webHidden/>
+              </w:rPr>
+              <w:fldChar w:fldCharType="separate"/>
+            </w:r>
+            <w:r>
+              <w:rPr>
+                <w:noProof/>
+                <w:webHidden/>
+              </w:rPr>
+              <w:t>4</w:t>
+            </w:r>
+            <w:r>
+              <w:rPr>
+                <w:noProof/>
+                <w:webHidden/>
+              </w:rPr>
+              <w:fldChar w:fldCharType="end"/>
+            </w:r>
+          </w:hyperlink>
+        </w:p>
+        <w:p>
+          <w:pPr>
+            <w:pStyle w:val="TDC1"/>
+            <w:tabs>
+              <w:tab w:val="right" w:leader="dot" w:pos="8494"/>
+            </w:tabs>
+            <w:rPr>
+              <w:noProof/>
+            </w:rPr>
+          </w:pPr>
+          <w:hyperlink w:anchor="_Toc451180351" w:history="1">
+            <w:r>
+              <w:rPr>
+                <w:rStyle w:val="Hipervnculo"/>
+                <w:noProof/>
+              </w:rPr>
+              <w:t>METODOLOGÍA</w:t>
+            </w:r>
+            <w:r>
+              <w:rPr>
+                <w:noProof/>
+                <w:webHidden/>
+              </w:rPr>
+              <w:tab/>
+            </w:r>
+            <w:r>
+              <w:rPr>
+                <w:noProof/>
+                <w:webHidden/>
+              </w:rPr>
+              <w:fldChar w:fldCharType="begin"/>
+            </w:r>
+            <w:r>
+              <w:rPr>
+                <w:noProof/>
+                <w:webHidden/>
+              </w:rPr>
+              <w:instrText xml:space="preserve"> PAGEREF _Toc451180351 \h </w:instrText>
+            </w:r>
+            <w:r>
+              <w:rPr>
+                <w:noProof/>
+                <w:webHidden/>
+              </w:rPr>
+            </w:r>
+            <w:r>
+              <w:rPr>
+                <w:noProof/>
+                <w:webHidden/>
+              </w:rPr>
+              <w:fldChar w:fldCharType="separate"/>
+            </w:r>
+            <w:r>
+              <w:rPr>
+                <w:noProof/>
+                <w:webHidden/>
+              </w:rPr>
+              <w:t>5</w:t>
+            </w:r>
+            <w:r>
+              <w:rPr>
+                <w:noProof/>
+                <w:webHidden/>
+              </w:rPr>
+              <w:fldChar w:fldCharType="end"/>
+            </w:r>
+          </w:hyperlink>
+        </w:p>
+        <w:p>
+          <w:pPr>
+            <w:pStyle w:val="TDC1"/>
+            <w:tabs>
+              <w:tab w:val="right" w:leader="dot" w:pos="8494"/>
+            </w:tabs>
+            <w:rPr>
+              <w:noProof/>
+            </w:rPr>
+          </w:pPr>
+          <w:hyperlink w:anchor="_Toc451180352" w:history="1">
+            <w:r>
+              <w:rPr>
+                <w:rStyle w:val="Hipervnculo"/>
+                <w:noProof/>
+              </w:rPr>
+              <w:t>RESULTADOS</w:t>
+            </w:r>
+            <w:r>
+              <w:rPr>
+                <w:noProof/>
+                <w:webHidden/>
+              </w:rPr>
+              <w:tab/>
+            </w:r>
+            <w:r>
+              <w:rPr>
+                <w:noProof/>
+                <w:webHidden/>
+              </w:rPr>
+              <w:fldChar w:fldCharType="begin"/>
+            </w:r>
+            <w:r>
+              <w:rPr>
+                <w:noProof/>
+                <w:webHidden/>
+              </w:rPr>
+              <w:instrText xml:space="preserve"> PAGEREF _Toc451180352 \h </w:instrText>
+            </w:r>
+            <w:r>
+              <w:rPr>
+                <w:noProof/>
+                <w:webHidden/>
+              </w:rPr>
+            </w:r>
+            <w:r>
+              <w:rPr>
+                <w:noProof/>
+                <w:webHidden/>
+              </w:rPr>
+              <w:fldChar w:fldCharType="separate"/>
+            </w:r>
+            <w:r>
+              <w:rPr>
+                <w:noProof/>
+                <w:webHidden/>
+              </w:rPr>
+              <w:t>6</w:t>
+            </w:r>
+            <w:r>
+              <w:rPr>
+                <w:noProof/>
+                <w:webHidden/>
+              </w:rPr>
+              <w:fldChar w:fldCharType="end"/>
+            </w:r>
+          </w:hyperlink>
+        </w:p>
+        <w:p>
+          <w:pPr>
+            <w:pStyle w:val="TDC1"/>
+            <w:tabs>
+              <w:tab w:val="right" w:leader="dot" w:pos="8494"/>
+            </w:tabs>
+            <w:rPr>
+              <w:noProof/>
+            </w:rPr>
+          </w:pPr>
+          <w:hyperlink w:anchor="_Toc451180353" w:history="1">
+            <w:r>
+              <w:rPr>
+                <w:rStyle w:val="Hipervnculo"/>
+                <w:noProof/>
+              </w:rPr>
+              <w:t>CONCLUSIONES</w:t>
+            </w:r>
+            <w:r>
+              <w:rPr>
+                <w:noProof/>
+                <w:webHidden/>
+              </w:rPr>
+              <w:tab/>
+            </w:r>
+            <w:r>
+              <w:rPr>
+                <w:noProof/>
+                <w:webHidden/>
+              </w:rPr>
+              <w:fldChar w:fldCharType="begin"/>
+            </w:r>
+            <w:r>
+              <w:rPr>
+                <w:noProof/>
+                <w:webHidden/>
+              </w:rPr>
+              <w:instrText xml:space="preserve"> PAGEREF _Toc451180353 \h </w:instrText>
+            </w:r>
+            <w:r>
+              <w:rPr>
+                <w:noProof/>
+                <w:webHidden/>
+              </w:rPr>
+            </w:r>
+            <w:r>
+              <w:rPr>
+                <w:noProof/>
+                <w:webHidden/>
+              </w:rPr>
+              <w:fldChar w:fldCharType="separate"/>
+            </w:r>
+            <w:r>
+              <w:rPr>
+                <w:noProof/>
+                <w:webHidden/>
+              </w:rPr>
+              <w:t>7</w:t>
+            </w:r>
+            <w:r>
+              <w:rPr>
+                <w:noProof/>
+                <w:webHidden/>
+              </w:rPr>
+              <w:fldChar w:fldCharType="end"/>
+            </w:r>
+          </w:hyperlink>
+        </w:p>
+        <w:p>
+          <w:r>
+            <w:rPr>
+              <w:b/>
+              <w:bCs/>
+            </w:rPr>
+            <w:fldChar w:fldCharType="end"/>
+          </w:r>
+        </w:p>
+      </w:sdtContent>
+    </w:sdt>
+    <w:p>
+      <w:pPr>
         <w:rPr>
           <w:rStyle w:val="nfasisintenso"/>
           <w:b w:val="0"/>
           <w:i w:val="0"/>
           <w:color w:val="auto"/>
         </w:rPr>
-        <w:t>Autor: Daniel Rueda Macías</w:t>
-      </w:r>
-    </w:p>
-    <w:p>
-      <w:pPr>
+      </w:pPr>
+      <w:r>
         <w:rPr>
           <w:rStyle w:val="nfasisintenso"/>
           <w:b w:val="0"/>
           <w:i w:val="0"/>
           <w:color w:val="auto"/>
         </w:rPr>
-      </w:pPr>
-      <w:r>
+        <w:br w:type="page"/>
+      </w:r>
+    </w:p>
+    <w:p>
+      <w:pPr>
+        <w:pStyle w:val="Ttulo1"/>
+        <w:jc w:val="center"/>
         <w:rPr>
           <w:rStyle w:val="nfasisintenso"/>
           <w:b w:val="0"/>
           <w:i w:val="0"/>
           <w:color w:val="auto"/>
         </w:rPr>
-        <w:t>NIP: 559207</w:t>
-      </w:r>
-      <w:bookmarkStart w:id="0" w:name="_GoBack"/>
+      </w:pPr>
+      <w:bookmarkStart w:id="0" w:name="_Toc451180349"/>
+      <w:r>
+        <w:rPr>
+          <w:rStyle w:val="nfasisintenso"/>
+          <w:b w:val="0"/>
+          <w:i w:val="0"/>
+          <w:color w:val="auto"/>
+        </w:rPr>
+        <w:lastRenderedPageBreak/>
+        <w:t>RESUMEN</w:t>
+      </w:r>
       <w:bookmarkEnd w:id="0"/>
+    </w:p>
+    <w:p>
+      <w:pPr>
+        <w:jc w:val="both"/>
+        <w:rPr>
+          <w:sz w:val="24"/>
+          <w:szCs w:val="24"/>
+        </w:rPr>
+      </w:pPr>
+      <w:r>
+        <w:rPr>
+          <w:sz w:val="24"/>
+          <w:szCs w:val="24"/>
+        </w:rPr>
+        <w:t>En este proyecto se ha realizado la programación</w:t>
+      </w:r>
+      <w:r>
+        <w:rPr>
+          <w:sz w:val="24"/>
+          <w:szCs w:val="24"/>
+        </w:rPr>
+        <w:t xml:space="preserve">, a través de una máquina de estados </w:t>
+      </w:r>
+      <w:proofErr w:type="spellStart"/>
+      <w:r>
+        <w:rPr>
+          <w:sz w:val="24"/>
+          <w:szCs w:val="24"/>
+        </w:rPr>
+        <w:t>mealy</w:t>
+      </w:r>
+      <w:proofErr w:type="spellEnd"/>
+      <w:r>
+        <w:rPr>
+          <w:sz w:val="24"/>
+          <w:szCs w:val="24"/>
+        </w:rPr>
+        <w:t>,</w:t>
+      </w:r>
+      <w:r>
+        <w:rPr>
+          <w:sz w:val="24"/>
+          <w:szCs w:val="24"/>
+        </w:rPr>
+        <w:t xml:space="preserve"> de la unidad de control de un DMA, el cual es el controlador de un periférico que comparte el bus de mem</w:t>
+      </w:r>
+      <w:r>
+        <w:rPr>
+          <w:sz w:val="24"/>
+          <w:szCs w:val="24"/>
+        </w:rPr>
+        <w:t xml:space="preserve">oria con el MIPS del proyecto </w:t>
+      </w:r>
+      <w:r>
+        <w:rPr>
+          <w:sz w:val="24"/>
+          <w:szCs w:val="24"/>
+        </w:rPr>
+        <w:t>anterior.</w:t>
+      </w:r>
+      <w:r>
+        <w:rPr>
+          <w:sz w:val="24"/>
+          <w:szCs w:val="24"/>
+        </w:rPr>
+        <w:t xml:space="preserve"> Se han tenido que gestionar los accesos al </w:t>
+      </w:r>
+      <w:r>
+        <w:rPr>
+          <w:sz w:val="24"/>
+          <w:szCs w:val="24"/>
+        </w:rPr>
+        <w:t>bus para que no haya conflictos y</w:t>
+      </w:r>
+      <w:r>
+        <w:rPr>
+          <w:sz w:val="24"/>
+          <w:szCs w:val="24"/>
+        </w:rPr>
+        <w:t xml:space="preserve"> </w:t>
+      </w:r>
+      <w:r>
+        <w:rPr>
+          <w:sz w:val="24"/>
+          <w:szCs w:val="24"/>
+        </w:rPr>
+        <w:t xml:space="preserve">parar el procesador en caso de que una transferencia en modo ráfaga esté en proceso. Por último, se ha realizado el apartado optativo, que consiste en añadir a la máquina de estados de la UC del DMA un modo robo de ciclo, para así poder aumentar la eficiencia del procesador, ya que, si el MIPS se para por cada transferencia, el tiempo de ejecución del programa que se esté ejecutando se disparará. </w:t>
+      </w:r>
+    </w:p>
+    <w:p/>
+    <w:p>
+      <w:pPr>
+        <w:pStyle w:val="Ttulo1"/>
+        <w:jc w:val="center"/>
+      </w:pPr>
+      <w:bookmarkStart w:id="1" w:name="_Toc451180350"/>
+      <w:r>
+        <w:t>INTRODUCCIÓN</w:t>
+      </w:r>
+      <w:bookmarkEnd w:id="1"/>
+    </w:p>
+    <w:p>
+      <w:pPr>
+        <w:jc w:val="both"/>
+        <w:rPr>
+          <w:sz w:val="24"/>
+          <w:szCs w:val="24"/>
+        </w:rPr>
+      </w:pPr>
+      <w:r>
+        <w:rPr>
+          <w:sz w:val="24"/>
+          <w:szCs w:val="24"/>
+        </w:rPr>
+        <w:t>Se tiene el MIPS de la práctica anterior, con sus instrucciones LW y SW pre-incremento, su unidad de detención ante riesgos de datos y</w:t>
+      </w:r>
+      <w:r>
+        <w:rPr>
+          <w:sz w:val="24"/>
+          <w:szCs w:val="24"/>
+        </w:rPr>
+        <w:t xml:space="preserve"> su predictor de saltos. Se ha sustituido el bus de memoria de datos de dicho procesador por un bus en el que están conectados la MD con su controlador y el periférico IO con su respectivo controlador (DMA). </w:t>
+      </w:r>
+    </w:p>
+    <w:p>
+      <w:pPr>
+        <w:jc w:val="both"/>
+        <w:rPr>
+          <w:sz w:val="24"/>
+          <w:szCs w:val="24"/>
+        </w:rPr>
+      </w:pPr>
+      <w:r>
+        <w:rPr>
+          <w:sz w:val="24"/>
+          <w:szCs w:val="24"/>
+        </w:rPr>
+        <w:t xml:space="preserve">Este bus es un bus </w:t>
+      </w:r>
+      <w:proofErr w:type="spellStart"/>
+      <w:r>
+        <w:rPr>
+          <w:sz w:val="24"/>
+          <w:szCs w:val="24"/>
+        </w:rPr>
+        <w:t>semi</w:t>
+      </w:r>
+      <w:proofErr w:type="spellEnd"/>
+      <w:r>
+        <w:rPr>
+          <w:sz w:val="24"/>
+          <w:szCs w:val="24"/>
+        </w:rPr>
+        <w:t xml:space="preserve">-síncrono que soporta ráfagas de tamaño variable. Respecto al arbitraje, el MIPS siempre actúa como master, el DMA puede actuar como master o como </w:t>
+      </w:r>
+      <w:proofErr w:type="spellStart"/>
+      <w:r>
+        <w:rPr>
+          <w:sz w:val="24"/>
+          <w:szCs w:val="24"/>
+        </w:rPr>
+        <w:t>slave</w:t>
+      </w:r>
+      <w:proofErr w:type="spellEnd"/>
+      <w:r>
+        <w:rPr>
+          <w:sz w:val="24"/>
+          <w:szCs w:val="24"/>
+        </w:rPr>
+        <w:t xml:space="preserve"> y la MD siempre como </w:t>
+      </w:r>
+      <w:proofErr w:type="spellStart"/>
+      <w:r>
+        <w:rPr>
+          <w:sz w:val="24"/>
+          <w:szCs w:val="24"/>
+        </w:rPr>
+        <w:t>slave</w:t>
+      </w:r>
+      <w:proofErr w:type="spellEnd"/>
+      <w:r>
+        <w:rPr>
+          <w:sz w:val="24"/>
+          <w:szCs w:val="24"/>
+        </w:rPr>
+        <w:t>.</w:t>
+      </w:r>
+      <w:r>
+        <w:rPr>
+          <w:sz w:val="24"/>
+          <w:szCs w:val="24"/>
+        </w:rPr>
+        <w:t xml:space="preserve"> </w:t>
+      </w:r>
+      <w:r>
+        <w:rPr>
+          <w:sz w:val="24"/>
+          <w:szCs w:val="24"/>
+        </w:rPr>
+        <w:t>El bus incluye u</w:t>
+      </w:r>
+      <w:r>
+        <w:rPr>
+          <w:sz w:val="24"/>
+          <w:szCs w:val="24"/>
+        </w:rPr>
+        <w:t>na línea MIPS_REQ que activa el controlador del MIPS</w:t>
+      </w:r>
+      <w:r>
+        <w:rPr>
+          <w:sz w:val="24"/>
+          <w:szCs w:val="24"/>
+        </w:rPr>
+        <w:t xml:space="preserve"> cuando desea utilizar el bus. Si el bus no está realizando una</w:t>
+      </w:r>
+      <w:r>
+        <w:rPr>
+          <w:sz w:val="24"/>
+          <w:szCs w:val="24"/>
+        </w:rPr>
+        <w:t xml:space="preserve"> </w:t>
+      </w:r>
+      <w:r>
+        <w:rPr>
+          <w:sz w:val="24"/>
+          <w:szCs w:val="24"/>
+        </w:rPr>
+        <w:t>ráfaga y MIPS_REQ está activo la CPU tendrá el uso del bus. En caso contrario el</w:t>
+      </w:r>
+      <w:r>
+        <w:rPr>
+          <w:sz w:val="24"/>
+          <w:szCs w:val="24"/>
+        </w:rPr>
+        <w:t xml:space="preserve"> </w:t>
+      </w:r>
+      <w:r>
+        <w:rPr>
+          <w:sz w:val="24"/>
+          <w:szCs w:val="24"/>
+        </w:rPr>
+        <w:t>DMA podrá utilizar el bus. Si el DMA comienza una ráfaga, tendrá el uso del bus hasta</w:t>
+      </w:r>
+      <w:r>
+        <w:rPr>
+          <w:sz w:val="24"/>
+          <w:szCs w:val="24"/>
+        </w:rPr>
+        <w:t xml:space="preserve"> </w:t>
+      </w:r>
+      <w:r>
+        <w:rPr>
+          <w:sz w:val="24"/>
+          <w:szCs w:val="24"/>
+        </w:rPr>
+        <w:t>que la ráfaga termine.</w:t>
+      </w:r>
+    </w:p>
+    <w:p>
+      <w:pPr>
+        <w:jc w:val="both"/>
+        <w:rPr>
+          <w:sz w:val="24"/>
+          <w:szCs w:val="24"/>
+        </w:rPr>
+      </w:pPr>
+      <w:r>
+        <w:rPr>
+          <w:sz w:val="24"/>
+          <w:szCs w:val="24"/>
+        </w:rPr>
+        <w:t xml:space="preserve">Por último pero no menos importante, DMA e IO están comunicados por un bus asíncrono. Esto quiere decir que para que el DMA realice lecturas o escrituras en IO, estos dos se tienen que poner de acuerdo con sus respectivas señales de sincronización: </w:t>
+      </w:r>
+      <w:proofErr w:type="spellStart"/>
+      <w:r>
+        <w:rPr>
+          <w:i/>
+          <w:sz w:val="24"/>
+          <w:szCs w:val="24"/>
+        </w:rPr>
+        <w:t>DMA_sync</w:t>
+      </w:r>
+      <w:proofErr w:type="spellEnd"/>
+      <w:r>
+        <w:rPr>
+          <w:i/>
+          <w:sz w:val="24"/>
+          <w:szCs w:val="24"/>
+        </w:rPr>
+        <w:t xml:space="preserve"> e IO_sync</w:t>
+      </w:r>
+      <w:r>
+        <w:rPr>
+          <w:sz w:val="24"/>
+          <w:szCs w:val="24"/>
+        </w:rPr>
+        <w:t>.</w:t>
+      </w:r>
+      <w:bookmarkStart w:id="2" w:name="_GoBack"/>
+      <w:bookmarkEnd w:id="2"/>
+      <w:r>
+        <w:rPr>
+          <w:sz w:val="24"/>
+          <w:szCs w:val="24"/>
+        </w:rPr>
+        <w:t xml:space="preserve"> </w:t>
+      </w:r>
+      <w:r>
+        <w:br w:type="page"/>
+      </w:r>
+    </w:p>
+    <w:p>
+      <w:pPr>
+        <w:pStyle w:val="Ttulo1"/>
+        <w:jc w:val="center"/>
+      </w:pPr>
+      <w:bookmarkStart w:id="3" w:name="_Toc451180351"/>
+      <w:r>
+        <w:lastRenderedPageBreak/>
+        <w:t>METODOLOGÍA</w:t>
+      </w:r>
+      <w:bookmarkEnd w:id="3"/>
+    </w:p>
+    <w:p>
+      <w:r>
+        <w:br w:type="page"/>
+      </w:r>
+    </w:p>
+    <w:p>
+      <w:pPr>
+        <w:pStyle w:val="Ttulo1"/>
+        <w:jc w:val="center"/>
+      </w:pPr>
+      <w:bookmarkStart w:id="4" w:name="_Toc451180352"/>
+      <w:r>
+        <w:lastRenderedPageBreak/>
+        <w:t>RESULTADOS</w:t>
+      </w:r>
+      <w:bookmarkEnd w:id="4"/>
+    </w:p>
+    <w:p>
+      <w:pPr>
+        <w:rPr>
+          <w:rFonts w:asciiTheme="majorHAnsi" w:eastAsiaTheme="majorEastAsia" w:hAnsiTheme="majorHAnsi" w:cstheme="majorBidi"/>
+          <w:color w:val="262626" w:themeColor="text1" w:themeTint="D9"/>
+          <w:sz w:val="40"/>
+          <w:szCs w:val="40"/>
+        </w:rPr>
+      </w:pPr>
+      <w:r>
+        <w:br w:type="page"/>
+      </w:r>
+    </w:p>
+    <w:p>
+      <w:pPr>
+        <w:pStyle w:val="Ttulo1"/>
+        <w:jc w:val="center"/>
+      </w:pPr>
+      <w:bookmarkStart w:id="5" w:name="_Toc451180353"/>
+      <w:r>
+        <w:lastRenderedPageBreak/>
+        <w:t>CONCLUSIONES</w:t>
+      </w:r>
+      <w:bookmarkEnd w:id="5"/>
     </w:p>
     <w:sectPr>
       <w:pgSz w:w="11906" w:h="16838"/>
@@ -686,7 +1659,6 @@
   <w:style w:type="character" w:default="1" w:styleId="Fuentedeprrafopredeter">
     <w:name w:val="Default Paragraph Font"/>
     <w:uiPriority w:val="1"/>
-    <w:semiHidden/>
     <w:unhideWhenUsed/>
   </w:style>
   <w:style w:type="table" w:default="1" w:styleId="Tablanormal">
@@ -1109,13 +2081,35 @@
     <w:basedOn w:val="Ttulo1"/>
     <w:next w:val="Normal"/>
     <w:uiPriority w:val="39"/>
-    <w:semiHidden/>
     <w:unhideWhenUsed/>
     <w:qFormat/>
     <w:rsid w:val="00A80D79"/>
     <w:pPr>
       <w:outlineLvl w:val="9"/>
     </w:pPr>
+  </w:style>
+  <w:style w:type="paragraph" w:styleId="TDC1">
+    <w:name w:val="toc 1"/>
+    <w:basedOn w:val="Normal"/>
+    <w:next w:val="Normal"/>
+    <w:autoRedefine/>
+    <w:uiPriority w:val="39"/>
+    <w:unhideWhenUsed/>
+    <w:rsid w:val="00C573FD"/>
+    <w:pPr>
+      <w:spacing w:after="100"/>
+    </w:pPr>
+  </w:style>
+  <w:style w:type="character" w:styleId="Hipervnculo">
+    <w:name w:val="Hyperlink"/>
+    <w:basedOn w:val="Fuentedeprrafopredeter"/>
+    <w:uiPriority w:val="99"/>
+    <w:unhideWhenUsed/>
+    <w:rsid w:val="00C573FD"/>
+    <w:rPr>
+      <w:color w:val="0563C1" w:themeColor="hyperlink"/>
+      <w:u w:val="single"/>
+    </w:rPr>
   </w:style>
 </w:styles>
 </file>

</xml_diff>

<commit_message>
Memoria escrita, falta revisar y darle formato
</commit_message>
<xml_diff>
--- a/proyecto2/Memoria.docx
+++ b/proyecto2/Memoria.docx
@@ -287,15 +287,133 @@
           <w:r>
             <w:fldChar w:fldCharType="separate"/>
           </w:r>
-          <w:hyperlink w:anchor="_Toc451350362" w:history="1">
+          <w:bookmarkStart w:id="0" w:name="_GoBack"/>
+          <w:bookmarkEnd w:id="0"/>
+          <w:r>
+            <w:rPr>
+              <w:rStyle w:val="Hipervnculo"/>
+              <w:noProof/>
+            </w:rPr>
+            <w:fldChar w:fldCharType="begin"/>
+          </w:r>
+          <w:r>
+            <w:rPr>
+              <w:rStyle w:val="Hipervnculo"/>
+              <w:noProof/>
+            </w:rPr>
+            <w:instrText xml:space="preserve"> </w:instrText>
+          </w:r>
+          <w:r>
+            <w:rPr>
+              <w:noProof/>
+            </w:rPr>
+            <w:instrText>HYPERLINK \l "_Toc451437899"</w:instrText>
+          </w:r>
+          <w:r>
+            <w:rPr>
+              <w:rStyle w:val="Hipervnculo"/>
+              <w:noProof/>
+            </w:rPr>
+            <w:instrText xml:space="preserve"> </w:instrText>
+          </w:r>
+          <w:r>
+            <w:rPr>
+              <w:rStyle w:val="Hipervnculo"/>
+              <w:noProof/>
+            </w:rPr>
+          </w:r>
+          <w:r>
+            <w:rPr>
+              <w:rStyle w:val="Hipervnculo"/>
+              <w:noProof/>
+            </w:rPr>
+            <w:fldChar w:fldCharType="separate"/>
+          </w:r>
+          <w:r>
+            <w:rPr>
+              <w:rStyle w:val="Hipervnculo"/>
+              <w:bCs/>
+              <w:iCs/>
+              <w:noProof/>
+            </w:rPr>
+            <w:t>RESUMEN</w:t>
+          </w:r>
+          <w:r>
+            <w:rPr>
+              <w:noProof/>
+              <w:webHidden/>
+            </w:rPr>
+            <w:tab/>
+          </w:r>
+          <w:r>
+            <w:rPr>
+              <w:noProof/>
+              <w:webHidden/>
+            </w:rPr>
+            <w:fldChar w:fldCharType="begin"/>
+          </w:r>
+          <w:r>
+            <w:rPr>
+              <w:noProof/>
+              <w:webHidden/>
+            </w:rPr>
+            <w:instrText xml:space="preserve"> PAGEREF _Toc451437899 \h </w:instrText>
+          </w:r>
+          <w:r>
+            <w:rPr>
+              <w:noProof/>
+              <w:webHidden/>
+            </w:rPr>
+          </w:r>
+          <w:r>
+            <w:rPr>
+              <w:noProof/>
+              <w:webHidden/>
+            </w:rPr>
+            <w:fldChar w:fldCharType="separate"/>
+          </w:r>
+          <w:r>
+            <w:rPr>
+              <w:noProof/>
+              <w:webHidden/>
+            </w:rPr>
+            <w:t>4</w:t>
+          </w:r>
+          <w:r>
+            <w:rPr>
+              <w:noProof/>
+              <w:webHidden/>
+            </w:rPr>
+            <w:fldChar w:fldCharType="end"/>
+          </w:r>
+          <w:r>
+            <w:rPr>
+              <w:rStyle w:val="Hipervnculo"/>
+              <w:noProof/>
+            </w:rPr>
+            <w:fldChar w:fldCharType="end"/>
+          </w:r>
+        </w:p>
+        <w:p>
+          <w:pPr>
+            <w:pStyle w:val="TDC1"/>
+            <w:tabs>
+              <w:tab w:val="right" w:leader="dot" w:pos="8494"/>
+            </w:tabs>
+            <w:rPr>
+              <w:noProof/>
+              <w:sz w:val="22"/>
+              <w:szCs w:val="22"/>
+              <w:lang w:eastAsia="es-ES"/>
+            </w:rPr>
+          </w:pPr>
+          <w:hyperlink w:anchor="_Toc451437900" w:history="1">
             <w:r>
               <w:rPr>
                 <w:rStyle w:val="Hipervnculo"/>
-                <w:bCs/>
-                <w:iCs/>
-                <w:noProof/>
-              </w:rPr>
-              <w:t>RESUMEN</w:t>
+                <w:noProof/>
+              </w:rPr>
+              <w:t>INTRODUCCIÓN</w:t>
             </w:r>
             <w:r>
               <w:rPr>
@@ -316,7 +434,7 @@
                 <w:noProof/>
                 <w:webHidden/>
               </w:rPr>
-              <w:instrText xml:space="preserve"> PAGEREF _Toc451350362 \h </w:instrText>
+              <w:instrText xml:space="preserve"> PAGEREF _Toc451437900 \h </w:instrText>
             </w:r>
             <w:r>
               <w:rPr>
@@ -336,7 +454,7 @@
                 <w:noProof/>
                 <w:webHidden/>
               </w:rPr>
-              <w:t>3</w:t>
+              <w:t>4</w:t>
             </w:r>
             <w:r>
               <w:rPr>
@@ -360,13 +478,13 @@
               <w:lang w:eastAsia="es-ES"/>
             </w:rPr>
           </w:pPr>
-          <w:hyperlink w:anchor="_Toc451350363" w:history="1">
+          <w:hyperlink w:anchor="_Toc451437901" w:history="1">
             <w:r>
               <w:rPr>
                 <w:rStyle w:val="Hipervnculo"/>
                 <w:noProof/>
               </w:rPr>
-              <w:t>INTRODUCCIÓN</w:t>
+              <w:t>OBJETIVOS</w:t>
             </w:r>
             <w:r>
               <w:rPr>
@@ -387,7 +505,7 @@
                 <w:noProof/>
                 <w:webHidden/>
               </w:rPr>
-              <w:instrText xml:space="preserve"> PAGEREF _Toc451350363 \h </w:instrText>
+              <w:instrText xml:space="preserve"> PAGEREF _Toc451437901 \h </w:instrText>
             </w:r>
             <w:r>
               <w:rPr>
@@ -407,7 +525,7 @@
                 <w:noProof/>
                 <w:webHidden/>
               </w:rPr>
-              <w:t>3</w:t>
+              <w:t>5</w:t>
             </w:r>
             <w:r>
               <w:rPr>
@@ -431,13 +549,13 @@
               <w:lang w:eastAsia="es-ES"/>
             </w:rPr>
           </w:pPr>
-          <w:hyperlink w:anchor="_Toc451350364" w:history="1">
+          <w:hyperlink w:anchor="_Toc451437902" w:history="1">
             <w:r>
               <w:rPr>
                 <w:rStyle w:val="Hipervnculo"/>
                 <w:noProof/>
               </w:rPr>
-              <w:t>OBJETIVOS</w:t>
+              <w:t>METODOLOGÍA</w:t>
             </w:r>
             <w:r>
               <w:rPr>
@@ -458,7 +576,7 @@
                 <w:noProof/>
                 <w:webHidden/>
               </w:rPr>
-              <w:instrText xml:space="preserve"> PAGEREF _Toc451350364 \h </w:instrText>
+              <w:instrText xml:space="preserve"> PAGEREF _Toc451437902 \h </w:instrText>
             </w:r>
             <w:r>
               <w:rPr>
@@ -478,78 +596,7 @@
                 <w:noProof/>
                 <w:webHidden/>
               </w:rPr>
-              <w:t>4</w:t>
-            </w:r>
-            <w:r>
-              <w:rPr>
-                <w:noProof/>
-                <w:webHidden/>
-              </w:rPr>
-              <w:fldChar w:fldCharType="end"/>
-            </w:r>
-          </w:hyperlink>
-        </w:p>
-        <w:p>
-          <w:pPr>
-            <w:pStyle w:val="TDC1"/>
-            <w:tabs>
-              <w:tab w:val="right" w:leader="dot" w:pos="8494"/>
-            </w:tabs>
-            <w:rPr>
-              <w:noProof/>
-              <w:sz w:val="22"/>
-              <w:szCs w:val="22"/>
-              <w:lang w:eastAsia="es-ES"/>
-            </w:rPr>
-          </w:pPr>
-          <w:hyperlink w:anchor="_Toc451350365" w:history="1">
-            <w:r>
-              <w:rPr>
-                <w:rStyle w:val="Hipervnculo"/>
-                <w:noProof/>
-              </w:rPr>
-              <w:t>METODOLOGÍA</w:t>
-            </w:r>
-            <w:r>
-              <w:rPr>
-                <w:noProof/>
-                <w:webHidden/>
-              </w:rPr>
-              <w:tab/>
-            </w:r>
-            <w:r>
-              <w:rPr>
-                <w:noProof/>
-                <w:webHidden/>
-              </w:rPr>
-              <w:fldChar w:fldCharType="begin"/>
-            </w:r>
-            <w:r>
-              <w:rPr>
-                <w:noProof/>
-                <w:webHidden/>
-              </w:rPr>
-              <w:instrText xml:space="preserve"> PAGEREF _Toc451350365 \h </w:instrText>
-            </w:r>
-            <w:r>
-              <w:rPr>
-                <w:noProof/>
-                <w:webHidden/>
-              </w:rPr>
-            </w:r>
-            <w:r>
-              <w:rPr>
-                <w:noProof/>
-                <w:webHidden/>
-              </w:rPr>
-              <w:fldChar w:fldCharType="separate"/>
-            </w:r>
-            <w:r>
-              <w:rPr>
-                <w:noProof/>
-                <w:webHidden/>
-              </w:rPr>
-              <w:t>4</w:t>
+              <w:t>5</w:t>
             </w:r>
             <w:r>
               <w:rPr>
@@ -573,7 +620,7 @@
               <w:lang w:eastAsia="es-ES"/>
             </w:rPr>
           </w:pPr>
-          <w:hyperlink w:anchor="_Toc451350366" w:history="1">
+          <w:hyperlink w:anchor="_Toc451437903" w:history="1">
             <w:r>
               <w:rPr>
                 <w:rStyle w:val="Hipervnculo"/>
@@ -600,7 +647,7 @@
                 <w:noProof/>
                 <w:webHidden/>
               </w:rPr>
-              <w:instrText xml:space="preserve"> PAGEREF _Toc451350366 \h </w:instrText>
+              <w:instrText xml:space="preserve"> PAGEREF _Toc451437903 \h </w:instrText>
             </w:r>
             <w:r>
               <w:rPr>
@@ -620,7 +667,7 @@
                 <w:noProof/>
                 <w:webHidden/>
               </w:rPr>
-              <w:t>4</w:t>
+              <w:t>5</w:t>
             </w:r>
             <w:r>
               <w:rPr>
@@ -644,7 +691,7 @@
               <w:lang w:eastAsia="es-ES"/>
             </w:rPr>
           </w:pPr>
-          <w:hyperlink w:anchor="_Toc451350367" w:history="1">
+          <w:hyperlink w:anchor="_Toc451437904" w:history="1">
             <w:r>
               <w:rPr>
                 <w:rStyle w:val="Hipervnculo"/>
@@ -671,7 +718,7 @@
                 <w:noProof/>
                 <w:webHidden/>
               </w:rPr>
-              <w:instrText xml:space="preserve"> PAGEREF _Toc451350367 \h </w:instrText>
+              <w:instrText xml:space="preserve"> PAGEREF _Toc451437904 \h </w:instrText>
             </w:r>
             <w:r>
               <w:rPr>
@@ -691,7 +738,7 @@
                 <w:noProof/>
                 <w:webHidden/>
               </w:rPr>
-              <w:t>5</w:t>
+              <w:t>6</w:t>
             </w:r>
             <w:r>
               <w:rPr>
@@ -715,7 +762,7 @@
               <w:lang w:eastAsia="es-ES"/>
             </w:rPr>
           </w:pPr>
-          <w:hyperlink w:anchor="_Toc451350368" w:history="1">
+          <w:hyperlink w:anchor="_Toc451437905" w:history="1">
             <w:r>
               <w:rPr>
                 <w:rStyle w:val="Hipervnculo"/>
@@ -742,7 +789,7 @@
                 <w:noProof/>
                 <w:webHidden/>
               </w:rPr>
-              <w:instrText xml:space="preserve"> PAGEREF _Toc451350368 \h </w:instrText>
+              <w:instrText xml:space="preserve"> PAGEREF _Toc451437905 \h </w:instrText>
             </w:r>
             <w:r>
               <w:rPr>
@@ -762,7 +809,7 @@
                 <w:noProof/>
                 <w:webHidden/>
               </w:rPr>
-              <w:t>5</w:t>
+              <w:t>6</w:t>
             </w:r>
             <w:r>
               <w:rPr>
@@ -786,19 +833,18 @@
               <w:lang w:eastAsia="es-ES"/>
             </w:rPr>
           </w:pPr>
-          <w:hyperlink w:anchor="_Toc451350369" w:history="1">
-            <w:bookmarkStart w:id="0" w:name="_Toc451339999"/>
+          <w:hyperlink w:anchor="_Toc451437906" w:history="1">
+            <w:bookmarkStart w:id="1" w:name="_Toc451437794"/>
             <w:r>
               <w:rPr>
                 <w:rStyle w:val="Hipervnculo"/>
                 <w:noProof/>
-                <w:lang w:eastAsia="es-ES"/>
               </w:rPr>
               <w:drawing>
-                <wp:inline distT="0" distB="0" distL="0" distR="0" wp14:anchorId="3B15706E" wp14:editId="4087002E">
+                <wp:inline distT="0" distB="0" distL="0" distR="0" wp14:anchorId="4D91A1E1" wp14:editId="66FC195D">
                   <wp:extent cx="5143500" cy="4450361"/>
                   <wp:effectExtent l="0" t="0" r="0" b="7620"/>
-                  <wp:docPr id="5" name="Imagen 5"/>
+                  <wp:docPr id="21" name="Imagen 21"/>
                   <wp:cNvGraphicFramePr>
                     <a:graphicFrameLocks xmlns:a="http://schemas.openxmlformats.org/drawingml/2006/main" noChangeAspect="1"/>
                   </wp:cNvGraphicFramePr>
@@ -836,7 +882,7 @@
                 </wp:inline>
               </w:drawing>
             </w:r>
-            <w:bookmarkEnd w:id="0"/>
+            <w:bookmarkEnd w:id="1"/>
             <w:r>
               <w:rPr>
                 <w:noProof/>
@@ -856,7 +902,7 @@
                 <w:noProof/>
                 <w:webHidden/>
               </w:rPr>
-              <w:instrText xml:space="preserve"> PAGEREF _Toc451350369 \h </w:instrText>
+              <w:instrText xml:space="preserve"> PAGEREF _Toc451437906 \h </w:instrText>
             </w:r>
             <w:r>
               <w:rPr>
@@ -876,7 +922,7 @@
                 <w:noProof/>
                 <w:webHidden/>
               </w:rPr>
-              <w:t>7</w:t>
+              <w:t>8</w:t>
             </w:r>
             <w:r>
               <w:rPr>
@@ -900,7 +946,7 @@
               <w:lang w:eastAsia="es-ES"/>
             </w:rPr>
           </w:pPr>
-          <w:hyperlink w:anchor="_Toc451350370" w:history="1">
+          <w:hyperlink w:anchor="_Toc451437907" w:history="1">
             <w:r>
               <w:rPr>
                 <w:rStyle w:val="Hipervnculo"/>
@@ -927,7 +973,7 @@
                 <w:noProof/>
                 <w:webHidden/>
               </w:rPr>
-              <w:instrText xml:space="preserve"> PAGEREF _Toc451350370 \h </w:instrText>
+              <w:instrText xml:space="preserve"> PAGEREF _Toc451437907 \h </w:instrText>
             </w:r>
             <w:r>
               <w:rPr>
@@ -947,7 +993,7 @@
                 <w:noProof/>
                 <w:webHidden/>
               </w:rPr>
-              <w:t>7</w:t>
+              <w:t>8</w:t>
             </w:r>
             <w:r>
               <w:rPr>
@@ -971,7 +1017,7 @@
               <w:lang w:eastAsia="es-ES"/>
             </w:rPr>
           </w:pPr>
-          <w:hyperlink w:anchor="_Toc451350371" w:history="1">
+          <w:hyperlink w:anchor="_Toc451437908" w:history="1">
             <w:r>
               <w:rPr>
                 <w:rStyle w:val="Hipervnculo"/>
@@ -998,7 +1044,7 @@
                 <w:noProof/>
                 <w:webHidden/>
               </w:rPr>
-              <w:instrText xml:space="preserve"> PAGEREF _Toc451350371 \h </w:instrText>
+              <w:instrText xml:space="preserve"> PAGEREF _Toc451437908 \h </w:instrText>
             </w:r>
             <w:r>
               <w:rPr>
@@ -1018,7 +1064,7 @@
                 <w:noProof/>
                 <w:webHidden/>
               </w:rPr>
-              <w:t>9</w:t>
+              <w:t>10</w:t>
             </w:r>
             <w:r>
               <w:rPr>
@@ -1042,7 +1088,7 @@
               <w:lang w:eastAsia="es-ES"/>
             </w:rPr>
           </w:pPr>
-          <w:hyperlink w:anchor="_Toc451350372" w:history="1">
+          <w:hyperlink w:anchor="_Toc451437909" w:history="1">
             <w:r>
               <w:rPr>
                 <w:rStyle w:val="Hipervnculo"/>
@@ -1069,7 +1115,7 @@
                 <w:noProof/>
                 <w:webHidden/>
               </w:rPr>
-              <w:instrText xml:space="preserve"> PAGEREF _Toc451350372 \h </w:instrText>
+              <w:instrText xml:space="preserve"> PAGEREF _Toc451437909 \h </w:instrText>
             </w:r>
             <w:r>
               <w:rPr>
@@ -1089,7 +1135,291 @@
                 <w:noProof/>
                 <w:webHidden/>
               </w:rPr>
-              <w:t>12</w:t>
+              <w:t>13</w:t>
+            </w:r>
+            <w:r>
+              <w:rPr>
+                <w:noProof/>
+                <w:webHidden/>
+              </w:rPr>
+              <w:fldChar w:fldCharType="end"/>
+            </w:r>
+          </w:hyperlink>
+        </w:p>
+        <w:p>
+          <w:pPr>
+            <w:pStyle w:val="TDC2"/>
+            <w:tabs>
+              <w:tab w:val="right" w:leader="dot" w:pos="8494"/>
+            </w:tabs>
+            <w:rPr>
+              <w:noProof/>
+              <w:sz w:val="22"/>
+              <w:szCs w:val="22"/>
+              <w:lang w:eastAsia="es-ES"/>
+            </w:rPr>
+          </w:pPr>
+          <w:hyperlink w:anchor="_Toc451437910" w:history="1">
+            <w:r>
+              <w:rPr>
+                <w:rStyle w:val="Hipervnculo"/>
+                <w:noProof/>
+              </w:rPr>
+              <w:t>Modo ráfaga</w:t>
+            </w:r>
+            <w:r>
+              <w:rPr>
+                <w:noProof/>
+                <w:webHidden/>
+              </w:rPr>
+              <w:tab/>
+            </w:r>
+            <w:r>
+              <w:rPr>
+                <w:noProof/>
+                <w:webHidden/>
+              </w:rPr>
+              <w:fldChar w:fldCharType="begin"/>
+            </w:r>
+            <w:r>
+              <w:rPr>
+                <w:noProof/>
+                <w:webHidden/>
+              </w:rPr>
+              <w:instrText xml:space="preserve"> PAGEREF _Toc451437910 \h </w:instrText>
+            </w:r>
+            <w:r>
+              <w:rPr>
+                <w:noProof/>
+                <w:webHidden/>
+              </w:rPr>
+            </w:r>
+            <w:r>
+              <w:rPr>
+                <w:noProof/>
+                <w:webHidden/>
+              </w:rPr>
+              <w:fldChar w:fldCharType="separate"/>
+            </w:r>
+            <w:r>
+              <w:rPr>
+                <w:noProof/>
+                <w:webHidden/>
+              </w:rPr>
+              <w:t>13</w:t>
+            </w:r>
+            <w:r>
+              <w:rPr>
+                <w:noProof/>
+                <w:webHidden/>
+              </w:rPr>
+              <w:fldChar w:fldCharType="end"/>
+            </w:r>
+          </w:hyperlink>
+        </w:p>
+        <w:p>
+          <w:pPr>
+            <w:pStyle w:val="TDC2"/>
+            <w:tabs>
+              <w:tab w:val="right" w:leader="dot" w:pos="8494"/>
+            </w:tabs>
+            <w:rPr>
+              <w:noProof/>
+              <w:sz w:val="22"/>
+              <w:szCs w:val="22"/>
+              <w:lang w:eastAsia="es-ES"/>
+            </w:rPr>
+          </w:pPr>
+          <w:hyperlink w:anchor="_Toc451437911" w:history="1">
+            <w:r>
+              <w:rPr>
+                <w:rStyle w:val="Hipervnculo"/>
+                <w:noProof/>
+              </w:rPr>
+              <w:t>Robo de ciclo</w:t>
+            </w:r>
+            <w:r>
+              <w:rPr>
+                <w:noProof/>
+                <w:webHidden/>
+              </w:rPr>
+              <w:tab/>
+            </w:r>
+            <w:r>
+              <w:rPr>
+                <w:noProof/>
+                <w:webHidden/>
+              </w:rPr>
+              <w:fldChar w:fldCharType="begin"/>
+            </w:r>
+            <w:r>
+              <w:rPr>
+                <w:noProof/>
+                <w:webHidden/>
+              </w:rPr>
+              <w:instrText xml:space="preserve"> PAGEREF _Toc451437911 \h </w:instrText>
+            </w:r>
+            <w:r>
+              <w:rPr>
+                <w:noProof/>
+                <w:webHidden/>
+              </w:rPr>
+            </w:r>
+            <w:r>
+              <w:rPr>
+                <w:noProof/>
+                <w:webHidden/>
+              </w:rPr>
+              <w:fldChar w:fldCharType="separate"/>
+            </w:r>
+            <w:r>
+              <w:rPr>
+                <w:noProof/>
+                <w:webHidden/>
+              </w:rPr>
+              <w:t>16</w:t>
+            </w:r>
+            <w:r>
+              <w:rPr>
+                <w:noProof/>
+                <w:webHidden/>
+              </w:rPr>
+              <w:fldChar w:fldCharType="end"/>
+            </w:r>
+          </w:hyperlink>
+        </w:p>
+        <w:p>
+          <w:pPr>
+            <w:pStyle w:val="TDC3"/>
+            <w:tabs>
+              <w:tab w:val="right" w:leader="dot" w:pos="8494"/>
+            </w:tabs>
+            <w:rPr>
+              <w:noProof/>
+              <w:sz w:val="22"/>
+              <w:szCs w:val="22"/>
+              <w:lang w:eastAsia="es-ES"/>
+            </w:rPr>
+          </w:pPr>
+          <w:hyperlink w:anchor="_Toc451437912" w:history="1">
+            <w:r>
+              <w:rPr>
+                <w:rStyle w:val="Hipervnculo"/>
+                <w:noProof/>
+              </w:rPr>
+              <w:t>Primera ejecución</w:t>
+            </w:r>
+            <w:r>
+              <w:rPr>
+                <w:noProof/>
+                <w:webHidden/>
+              </w:rPr>
+              <w:tab/>
+            </w:r>
+            <w:r>
+              <w:rPr>
+                <w:noProof/>
+                <w:webHidden/>
+              </w:rPr>
+              <w:fldChar w:fldCharType="begin"/>
+            </w:r>
+            <w:r>
+              <w:rPr>
+                <w:noProof/>
+                <w:webHidden/>
+              </w:rPr>
+              <w:instrText xml:space="preserve"> PAGEREF _Toc451437912 \h </w:instrText>
+            </w:r>
+            <w:r>
+              <w:rPr>
+                <w:noProof/>
+                <w:webHidden/>
+              </w:rPr>
+            </w:r>
+            <w:r>
+              <w:rPr>
+                <w:noProof/>
+                <w:webHidden/>
+              </w:rPr>
+              <w:fldChar w:fldCharType="separate"/>
+            </w:r>
+            <w:r>
+              <w:rPr>
+                <w:noProof/>
+                <w:webHidden/>
+              </w:rPr>
+              <w:t>16</w:t>
+            </w:r>
+            <w:r>
+              <w:rPr>
+                <w:noProof/>
+                <w:webHidden/>
+              </w:rPr>
+              <w:fldChar w:fldCharType="end"/>
+            </w:r>
+          </w:hyperlink>
+        </w:p>
+        <w:p>
+          <w:pPr>
+            <w:pStyle w:val="TDC3"/>
+            <w:tabs>
+              <w:tab w:val="right" w:leader="dot" w:pos="8494"/>
+            </w:tabs>
+            <w:rPr>
+              <w:noProof/>
+              <w:sz w:val="22"/>
+              <w:szCs w:val="22"/>
+              <w:lang w:eastAsia="es-ES"/>
+            </w:rPr>
+          </w:pPr>
+          <w:hyperlink w:anchor="_Toc451437913" w:history="1">
+            <w:r>
+              <w:rPr>
+                <w:rStyle w:val="Hipervnculo"/>
+                <w:noProof/>
+              </w:rPr>
+              <w:t>Segunda ejecución</w:t>
+            </w:r>
+            <w:r>
+              <w:rPr>
+                <w:noProof/>
+                <w:webHidden/>
+              </w:rPr>
+              <w:tab/>
+            </w:r>
+            <w:r>
+              <w:rPr>
+                <w:noProof/>
+                <w:webHidden/>
+              </w:rPr>
+              <w:fldChar w:fldCharType="begin"/>
+            </w:r>
+            <w:r>
+              <w:rPr>
+                <w:noProof/>
+                <w:webHidden/>
+              </w:rPr>
+              <w:instrText xml:space="preserve"> PAGEREF _Toc451437913 \h </w:instrText>
+            </w:r>
+            <w:r>
+              <w:rPr>
+                <w:noProof/>
+                <w:webHidden/>
+              </w:rPr>
+            </w:r>
+            <w:r>
+              <w:rPr>
+                <w:noProof/>
+                <w:webHidden/>
+              </w:rPr>
+              <w:fldChar w:fldCharType="separate"/>
+            </w:r>
+            <w:r>
+              <w:rPr>
+                <w:noProof/>
+                <w:webHidden/>
+              </w:rPr>
+              <w:t>19</w:t>
             </w:r>
             <w:r>
               <w:rPr>
@@ -1113,7 +1443,7 @@
               <w:lang w:eastAsia="es-ES"/>
             </w:rPr>
           </w:pPr>
-          <w:hyperlink w:anchor="_Toc451350373" w:history="1">
+          <w:hyperlink w:anchor="_Toc451437914" w:history="1">
             <w:r>
               <w:rPr>
                 <w:rStyle w:val="Hipervnculo"/>
@@ -1140,7 +1470,7 @@
                 <w:noProof/>
                 <w:webHidden/>
               </w:rPr>
-              <w:instrText xml:space="preserve"> PAGEREF _Toc451350373 \h </w:instrText>
+              <w:instrText xml:space="preserve"> PAGEREF _Toc451437914 \h </w:instrText>
             </w:r>
             <w:r>
               <w:rPr>
@@ -1160,7 +1490,7 @@
                 <w:noProof/>
                 <w:webHidden/>
               </w:rPr>
-              <w:t>13</w:t>
+              <w:t>21</w:t>
             </w:r>
             <w:r>
               <w:rPr>
@@ -1184,7 +1514,7 @@
               <w:lang w:eastAsia="es-ES"/>
             </w:rPr>
           </w:pPr>
-          <w:hyperlink w:anchor="_Toc451350374" w:history="1">
+          <w:hyperlink w:anchor="_Toc451437915" w:history="1">
             <w:r>
               <w:rPr>
                 <w:rStyle w:val="Hipervnculo"/>
@@ -1211,7 +1541,7 @@
                 <w:noProof/>
                 <w:webHidden/>
               </w:rPr>
-              <w:instrText xml:space="preserve"> PAGEREF _Toc451350374 \h </w:instrText>
+              <w:instrText xml:space="preserve"> PAGEREF _Toc451437915 \h </w:instrText>
             </w:r>
             <w:r>
               <w:rPr>
@@ -1231,7 +1561,7 @@
                 <w:noProof/>
                 <w:webHidden/>
               </w:rPr>
-              <w:t>13</w:t>
+              <w:t>21</w:t>
             </w:r>
             <w:r>
               <w:rPr>
@@ -1283,7 +1613,7 @@
           <w:color w:val="auto"/>
         </w:rPr>
       </w:pPr>
-      <w:bookmarkStart w:id="1" w:name="_Toc451350362"/>
+      <w:bookmarkStart w:id="2" w:name="_Toc451437899"/>
       <w:r>
         <w:rPr>
           <w:rStyle w:val="nfasisintenso"/>
@@ -1294,7 +1624,7 @@
         <w:lastRenderedPageBreak/>
         <w:t>RESUMEN</w:t>
       </w:r>
-      <w:bookmarkEnd w:id="1"/>
+      <w:bookmarkEnd w:id="2"/>
     </w:p>
     <w:p>
       <w:pPr>
@@ -1390,11 +1720,11 @@
         <w:pStyle w:val="Ttulo1"/>
         <w:jc w:val="center"/>
       </w:pPr>
-      <w:bookmarkStart w:id="2" w:name="_Toc451350363"/>
+      <w:bookmarkStart w:id="3" w:name="_Toc451437900"/>
       <w:r>
         <w:t>INTRODUCCIÓN</w:t>
       </w:r>
-      <w:bookmarkEnd w:id="2"/>
+      <w:bookmarkEnd w:id="3"/>
     </w:p>
     <w:p>
       <w:pPr>
@@ -1628,12 +1958,12 @@
         <w:pStyle w:val="Ttulo1"/>
         <w:jc w:val="center"/>
       </w:pPr>
-      <w:bookmarkStart w:id="3" w:name="_Toc451350364"/>
+      <w:bookmarkStart w:id="4" w:name="_Toc451437901"/>
       <w:r>
         <w:lastRenderedPageBreak/>
         <w:t>OBJETIVOS</w:t>
       </w:r>
-      <w:bookmarkEnd w:id="3"/>
+      <w:bookmarkEnd w:id="4"/>
     </w:p>
     <w:p>
       <w:pPr>
@@ -1696,11 +2026,11 @@
         <w:pStyle w:val="Ttulo1"/>
         <w:jc w:val="center"/>
       </w:pPr>
-      <w:bookmarkStart w:id="4" w:name="_Toc451350365"/>
+      <w:bookmarkStart w:id="5" w:name="_Toc451437902"/>
       <w:r>
         <w:t>METODOLOGÍA</w:t>
       </w:r>
-      <w:bookmarkEnd w:id="4"/>
+      <w:bookmarkEnd w:id="5"/>
     </w:p>
     <w:p>
       <w:pPr>
@@ -1832,11 +2162,11 @@
       <w:pPr>
         <w:pStyle w:val="Ttulo2"/>
       </w:pPr>
-      <w:bookmarkStart w:id="5" w:name="_Toc451350366"/>
+      <w:bookmarkStart w:id="6" w:name="_Toc451437903"/>
       <w:r>
         <w:t>Cambios realizados en el DMA</w:t>
       </w:r>
-      <w:bookmarkEnd w:id="5"/>
+      <w:bookmarkEnd w:id="6"/>
     </w:p>
     <w:p/>
     <w:p>
@@ -2069,11 +2399,11 @@
       <w:pPr>
         <w:pStyle w:val="Ttulo2"/>
       </w:pPr>
-      <w:bookmarkStart w:id="6" w:name="_Toc451350367"/>
+      <w:bookmarkStart w:id="7" w:name="_Toc451437904"/>
       <w:r>
         <w:t>Parada del MIPS</w:t>
       </w:r>
-      <w:bookmarkEnd w:id="6"/>
+      <w:bookmarkEnd w:id="7"/>
     </w:p>
     <w:p>
       <w:pPr>
@@ -2259,11 +2589,11 @@
       <w:pPr>
         <w:pStyle w:val="Ttulo2"/>
       </w:pPr>
-      <w:bookmarkStart w:id="7" w:name="_Toc451350368"/>
+      <w:bookmarkStart w:id="8" w:name="_Toc451437905"/>
       <w:r>
         <w:t>Máquina de estados de la unidad de control del DMA</w:t>
       </w:r>
-      <w:bookmarkEnd w:id="7"/>
+      <w:bookmarkEnd w:id="8"/>
     </w:p>
     <w:p/>
     <w:p>
@@ -2413,7 +2743,7 @@
         </w:rPr>
         <w:lastRenderedPageBreak/>
         <w:drawing>
-          <wp:inline distT="0" distB="0" distL="0" distR="0" wp14:anchorId="6D366A69" wp14:editId="5B9D20D3">
+          <wp:inline distT="0" distB="0" distL="0" distR="0" wp14:anchorId="09FDA9B6" wp14:editId="6364596C">
             <wp:extent cx="5172075" cy="4438594"/>
             <wp:effectExtent l="0" t="0" r="0" b="635"/>
             <wp:docPr id="3" name="Imagen 3"/>
@@ -2486,8 +2816,8 @@
       <w:pPr>
         <w:pStyle w:val="Ttulo2"/>
       </w:pPr>
-      <w:bookmarkStart w:id="8" w:name="_Toc451335566"/>
-      <w:bookmarkStart w:id="9" w:name="_Toc451350369"/>
+      <w:bookmarkStart w:id="9" w:name="_Toc451335566"/>
+      <w:bookmarkStart w:id="10" w:name="_Toc451437906"/>
       <w:r>
         <w:rPr>
           <w:noProof/>
@@ -2495,7 +2825,7 @@
         </w:rPr>
         <w:lastRenderedPageBreak/>
         <w:drawing>
-          <wp:inline distT="0" distB="0" distL="0" distR="0" wp14:anchorId="36012109" wp14:editId="645D1CB3">
+          <wp:inline distT="0" distB="0" distL="0" distR="0" wp14:anchorId="1BC767D1" wp14:editId="4BE67FC3">
             <wp:extent cx="5143500" cy="4450361"/>
             <wp:effectExtent l="0" t="0" r="0" b="7620"/>
             <wp:docPr id="4" name="Imagen 4"/>
@@ -2536,18 +2866,18 @@
           </wp:inline>
         </w:drawing>
       </w:r>
-      <w:bookmarkEnd w:id="8"/>
       <w:bookmarkEnd w:id="9"/>
+      <w:bookmarkEnd w:id="10"/>
     </w:p>
     <w:p>
       <w:pPr>
         <w:pStyle w:val="Ttulo3"/>
       </w:pPr>
-      <w:bookmarkStart w:id="10" w:name="_Toc451350370"/>
+      <w:bookmarkStart w:id="11" w:name="_Toc451437907"/>
       <w:r>
         <w:t>Explicación de los estados</w:t>
       </w:r>
-      <w:bookmarkEnd w:id="10"/>
+      <w:bookmarkEnd w:id="11"/>
     </w:p>
     <w:p/>
     <w:p>
@@ -3501,11 +3831,11 @@
       <w:pPr>
         <w:pStyle w:val="Ttulo2"/>
       </w:pPr>
-      <w:bookmarkStart w:id="11" w:name="_Toc451350371"/>
+      <w:bookmarkStart w:id="12" w:name="_Toc451437908"/>
       <w:r>
         <w:t>Pruebas realizadas</w:t>
       </w:r>
-      <w:bookmarkEnd w:id="11"/>
+      <w:bookmarkEnd w:id="12"/>
     </w:p>
     <w:p/>
     <w:p>
@@ -5674,12 +6004,22 @@
         <w:pStyle w:val="Ttulo1"/>
         <w:jc w:val="center"/>
       </w:pPr>
-      <w:bookmarkStart w:id="12" w:name="_Toc451350372"/>
+      <w:bookmarkStart w:id="13" w:name="_Toc451437909"/>
       <w:r>
         <w:lastRenderedPageBreak/>
         <w:t>RESULTADOS</w:t>
       </w:r>
-      <w:bookmarkEnd w:id="12"/>
+      <w:bookmarkEnd w:id="13"/>
+    </w:p>
+    <w:p>
+      <w:pPr>
+        <w:pStyle w:val="Ttulo2"/>
+      </w:pPr>
+      <w:bookmarkStart w:id="14" w:name="_Toc451437910"/>
+      <w:r>
+        <w:t>Modo ráfaga</w:t>
+      </w:r>
+      <w:bookmarkEnd w:id="14"/>
     </w:p>
     <w:p>
       <w:pPr>
@@ -5798,7 +6138,7 @@
           <w:lang w:eastAsia="es-ES"/>
         </w:rPr>
         <w:drawing>
-          <wp:inline distT="0" distB="0" distL="0" distR="0">
+          <wp:inline distT="0" distB="0" distL="0" distR="0" wp14:anchorId="64C03693" wp14:editId="3CFAA455">
             <wp:extent cx="5977554" cy="3009900"/>
             <wp:effectExtent l="0" t="0" r="4445" b="0"/>
             <wp:docPr id="8" name="Imagen 8"/>
@@ -5893,7 +6233,7 @@
           <w:lang w:eastAsia="es-ES"/>
         </w:rPr>
         <w:drawing>
-          <wp:inline distT="0" distB="0" distL="0" distR="0">
+          <wp:inline distT="0" distB="0" distL="0" distR="0" wp14:anchorId="767F1F2D" wp14:editId="05DBFA70">
             <wp:extent cx="5857875" cy="3684458"/>
             <wp:effectExtent l="0" t="0" r="0" b="0"/>
             <wp:docPr id="9" name="Imagen 9"/>
@@ -5972,7 +6312,7 @@
           <w:lang w:eastAsia="es-ES"/>
         </w:rPr>
         <w:drawing>
-          <wp:inline distT="0" distB="0" distL="0" distR="0">
+          <wp:inline distT="0" distB="0" distL="0" distR="0" wp14:anchorId="63233C2E" wp14:editId="59C891F7">
             <wp:extent cx="5908382" cy="2828925"/>
             <wp:effectExtent l="0" t="0" r="0" b="0"/>
             <wp:docPr id="10" name="Imagen 10"/>
@@ -6040,7 +6380,6 @@
           <w:szCs w:val="24"/>
         </w:rPr>
       </w:pPr>
-      <w:bookmarkStart w:id="13" w:name="_Toc451350373"/>
       <w:r>
         <w:rPr>
           <w:sz w:val="24"/>
@@ -6065,7 +6404,7 @@
           <w:lang w:eastAsia="es-ES"/>
         </w:rPr>
         <w:drawing>
-          <wp:inline distT="0" distB="0" distL="0" distR="0">
+          <wp:inline distT="0" distB="0" distL="0" distR="0" wp14:anchorId="7E94A816" wp14:editId="280161C2">
             <wp:extent cx="5981393" cy="2943225"/>
             <wp:effectExtent l="0" t="0" r="635" b="0"/>
             <wp:docPr id="11" name="Imagen 11"/>
@@ -6144,7 +6483,7 @@
           <w:lang w:eastAsia="es-ES"/>
         </w:rPr>
         <w:drawing>
-          <wp:inline distT="0" distB="0" distL="0" distR="0">
+          <wp:inline distT="0" distB="0" distL="0" distR="0" wp14:anchorId="58101C6D" wp14:editId="7D1F7057">
             <wp:extent cx="5981961" cy="2314575"/>
             <wp:effectExtent l="0" t="0" r="0" b="0"/>
             <wp:docPr id="13" name="Imagen 13"/>
@@ -6225,21 +6564,13 @@
       </w:r>
     </w:p>
     <w:p>
-      <w:pPr>
-        <w:rPr>
-          <w:rFonts w:asciiTheme="majorHAnsi" w:eastAsiaTheme="majorEastAsia" w:hAnsiTheme="majorHAnsi" w:cstheme="majorBidi"/>
-          <w:color w:val="262626" w:themeColor="text1" w:themeTint="D9"/>
-          <w:sz w:val="40"/>
-          <w:szCs w:val="40"/>
-        </w:rPr>
-      </w:pPr>
       <w:r>
         <w:rPr>
           <w:noProof/>
           <w:lang w:eastAsia="es-ES"/>
         </w:rPr>
         <w:drawing>
-          <wp:inline distT="0" distB="0" distL="0" distR="0">
+          <wp:inline distT="0" distB="0" distL="0" distR="0" wp14:anchorId="3A25A547" wp14:editId="51426F61">
             <wp:extent cx="5400675" cy="3181350"/>
             <wp:effectExtent l="0" t="0" r="9525" b="0"/>
             <wp:docPr id="14" name="Imagen 14"/>
@@ -6287,8 +6618,736 @@
           </wp:inline>
         </w:drawing>
       </w:r>
-      <w:bookmarkStart w:id="14" w:name="_GoBack"/>
-      <w:bookmarkEnd w:id="14"/>
+    </w:p>
+    <w:p>
+      <w:pPr>
+        <w:rPr>
+          <w:sz w:val="24"/>
+          <w:szCs w:val="24"/>
+        </w:rPr>
+      </w:pPr>
+      <w:r>
+        <w:rPr>
+          <w:sz w:val="24"/>
+          <w:szCs w:val="24"/>
+        </w:rPr>
+        <w:t xml:space="preserve">Podemos ver que hay tantas palabras </w:t>
+      </w:r>
+      <w:r>
+        <w:rPr>
+          <w:i/>
+          <w:sz w:val="24"/>
+          <w:szCs w:val="24"/>
+        </w:rPr>
+        <w:t xml:space="preserve">AOC2AOC2 </w:t>
+      </w:r>
+      <w:r>
+        <w:rPr>
+          <w:sz w:val="24"/>
+          <w:szCs w:val="24"/>
+        </w:rPr>
+        <w:t>como iteraciones tiene el bucle y que la tabla se ha movido entera a la zona de memoria correspondiente.</w:t>
+      </w:r>
+    </w:p>
+    <w:p>
+      <w:pPr>
+        <w:pStyle w:val="Ttulo2"/>
+      </w:pPr>
+      <w:bookmarkStart w:id="15" w:name="_Toc451437911"/>
+      <w:r>
+        <w:t>Robo de ciclo</w:t>
+      </w:r>
+      <w:bookmarkEnd w:id="15"/>
+    </w:p>
+    <w:p>
+      <w:pPr>
+        <w:rPr>
+          <w:sz w:val="24"/>
+          <w:szCs w:val="24"/>
+        </w:rPr>
+      </w:pPr>
+      <w:r>
+        <w:rPr>
+          <w:sz w:val="24"/>
+          <w:szCs w:val="24"/>
+        </w:rPr>
+        <w:t>Para el banco de pruebas del modo robo de ciclo, se han realizado dos ejecuciones:</w:t>
+      </w:r>
+    </w:p>
+    <w:p>
+      <w:pPr>
+        <w:pStyle w:val="Prrafodelista"/>
+        <w:numPr>
+          <w:ilvl w:val="0"/>
+          <w:numId w:val="15"/>
+        </w:numPr>
+      </w:pPr>
+      <w:r>
+        <w:rPr>
+          <w:i/>
+          <w:sz w:val="24"/>
+          <w:szCs w:val="24"/>
+        </w:rPr>
+        <w:t>0506020D</w:t>
+      </w:r>
+      <w:r>
+        <w:rPr>
+          <w:sz w:val="24"/>
+          <w:szCs w:val="24"/>
+        </w:rPr>
+        <w:t>: Mover 6 palabras de la dirección 13 de MD a la dirección 2 de IO en modo robo de ciclo.</w:t>
+      </w:r>
+    </w:p>
+    <w:p>
+      <w:pPr>
+        <w:pStyle w:val="Prrafodelista"/>
+        <w:numPr>
+          <w:ilvl w:val="0"/>
+          <w:numId w:val="15"/>
+        </w:numPr>
+      </w:pPr>
+      <w:r>
+        <w:rPr>
+          <w:i/>
+          <w:sz w:val="24"/>
+          <w:szCs w:val="24"/>
+        </w:rPr>
+        <w:t>07061011</w:t>
+      </w:r>
+      <w:r>
+        <w:rPr>
+          <w:sz w:val="24"/>
+          <w:szCs w:val="24"/>
+        </w:rPr>
+        <w:t>: Mover 6 palabras de la dirección 16 de IO a la dirección 17 de MD.</w:t>
+      </w:r>
+    </w:p>
+    <w:p>
+      <w:pPr>
+        <w:pStyle w:val="Ttulo3"/>
+      </w:pPr>
+      <w:bookmarkStart w:id="16" w:name="_Toc451437912"/>
+      <w:r>
+        <w:t>Primera ejecución</w:t>
+      </w:r>
+      <w:bookmarkEnd w:id="16"/>
+    </w:p>
+    <w:p>
+      <w:pPr>
+        <w:rPr>
+          <w:sz w:val="24"/>
+          <w:szCs w:val="24"/>
+        </w:rPr>
+      </w:pPr>
+      <w:r>
+        <w:rPr>
+          <w:sz w:val="24"/>
+          <w:szCs w:val="24"/>
+        </w:rPr>
+        <w:t>El resultado de la primera ejecución es el siguiente.</w:t>
+      </w:r>
+    </w:p>
+    <w:p>
+      <w:r>
+        <w:rPr>
+          <w:noProof/>
+          <w:lang w:eastAsia="es-ES"/>
+        </w:rPr>
+        <w:drawing>
+          <wp:inline distT="0" distB="0" distL="0" distR="0" wp14:anchorId="7CB7CD3A" wp14:editId="324926FA">
+            <wp:extent cx="5714619" cy="2524125"/>
+            <wp:effectExtent l="0" t="0" r="635" b="0"/>
+            <wp:docPr id="6" name="Imagen 6"/>
+            <wp:cNvGraphicFramePr>
+              <a:graphicFrameLocks xmlns:a="http://schemas.openxmlformats.org/drawingml/2006/main" noChangeAspect="1"/>
+            </wp:cNvGraphicFramePr>
+            <a:graphic xmlns:a="http://schemas.openxmlformats.org/drawingml/2006/main">
+              <a:graphicData uri="http://schemas.openxmlformats.org/drawingml/2006/picture">
+                <pic:pic xmlns:pic="http://schemas.openxmlformats.org/drawingml/2006/picture">
+                  <pic:nvPicPr>
+                    <pic:cNvPr id="0" name="Picture 1"/>
+                    <pic:cNvPicPr>
+                      <a:picLocks noChangeAspect="1" noChangeArrowheads="1"/>
+                    </pic:cNvPicPr>
+                  </pic:nvPicPr>
+                  <pic:blipFill>
+                    <a:blip r:embed="rId17">
+                      <a:extLst>
+                        <a:ext uri="{28A0092B-C50C-407E-A947-70E740481C1C}">
+                          <a14:useLocalDpi xmlns:a14="http://schemas.microsoft.com/office/drawing/2010/main" val="0"/>
+                        </a:ext>
+                      </a:extLst>
+                    </a:blip>
+                    <a:srcRect/>
+                    <a:stretch>
+                      <a:fillRect/>
+                    </a:stretch>
+                  </pic:blipFill>
+                  <pic:spPr bwMode="auto">
+                    <a:xfrm>
+                      <a:off x="0" y="0"/>
+                      <a:ext cx="5722552" cy="2527629"/>
+                    </a:xfrm>
+                    <a:prstGeom prst="rect">
+                      <a:avLst/>
+                    </a:prstGeom>
+                    <a:noFill/>
+                    <a:ln>
+                      <a:noFill/>
+                    </a:ln>
+                  </pic:spPr>
+                </pic:pic>
+              </a:graphicData>
+            </a:graphic>
+          </wp:inline>
+        </w:drawing>
+      </w:r>
+    </w:p>
+    <w:p>
+      <w:pPr>
+        <w:rPr>
+          <w:sz w:val="24"/>
+          <w:szCs w:val="24"/>
+        </w:rPr>
+      </w:pPr>
+      <w:r>
+        <w:rPr>
+          <w:sz w:val="24"/>
+          <w:szCs w:val="24"/>
+        </w:rPr>
+        <w:t>Como podemos ver, los valores de la transferencia se cargan en el registro de control</w:t>
+      </w:r>
+    </w:p>
+    <w:p>
+      <w:r>
+        <w:lastRenderedPageBreak/>
+        <w:br w:type="page"/>
+      </w:r>
+    </w:p>
+    <w:p>
+      <w:pPr>
+        <w:rPr>
+          <w:sz w:val="24"/>
+          <w:szCs w:val="24"/>
+        </w:rPr>
+      </w:pPr>
+      <w:r>
+        <w:rPr>
+          <w:noProof/>
+          <w:sz w:val="24"/>
+          <w:szCs w:val="24"/>
+          <w:lang w:eastAsia="es-ES"/>
+        </w:rPr>
+        <w:lastRenderedPageBreak/>
+        <w:drawing>
+          <wp:inline distT="0" distB="0" distL="0" distR="0" wp14:anchorId="3B6916DE" wp14:editId="499F1884">
+            <wp:extent cx="5777466" cy="2628900"/>
+            <wp:effectExtent l="0" t="0" r="0" b="0"/>
+            <wp:docPr id="12" name="Imagen 12"/>
+            <wp:cNvGraphicFramePr>
+              <a:graphicFrameLocks xmlns:a="http://schemas.openxmlformats.org/drawingml/2006/main" noChangeAspect="1"/>
+            </wp:cNvGraphicFramePr>
+            <a:graphic xmlns:a="http://schemas.openxmlformats.org/drawingml/2006/main">
+              <a:graphicData uri="http://schemas.openxmlformats.org/drawingml/2006/picture">
+                <pic:pic xmlns:pic="http://schemas.openxmlformats.org/drawingml/2006/picture">
+                  <pic:nvPicPr>
+                    <pic:cNvPr id="0" name="Picture 3"/>
+                    <pic:cNvPicPr>
+                      <a:picLocks noChangeAspect="1" noChangeArrowheads="1"/>
+                    </pic:cNvPicPr>
+                  </pic:nvPicPr>
+                  <pic:blipFill>
+                    <a:blip r:embed="rId18">
+                      <a:extLst>
+                        <a:ext uri="{28A0092B-C50C-407E-A947-70E740481C1C}">
+                          <a14:useLocalDpi xmlns:a14="http://schemas.microsoft.com/office/drawing/2010/main" val="0"/>
+                        </a:ext>
+                      </a:extLst>
+                    </a:blip>
+                    <a:srcRect/>
+                    <a:stretch>
+                      <a:fillRect/>
+                    </a:stretch>
+                  </pic:blipFill>
+                  <pic:spPr bwMode="auto">
+                    <a:xfrm>
+                      <a:off x="0" y="0"/>
+                      <a:ext cx="5784854" cy="2632262"/>
+                    </a:xfrm>
+                    <a:prstGeom prst="rect">
+                      <a:avLst/>
+                    </a:prstGeom>
+                    <a:noFill/>
+                    <a:ln>
+                      <a:noFill/>
+                    </a:ln>
+                  </pic:spPr>
+                </pic:pic>
+              </a:graphicData>
+            </a:graphic>
+          </wp:inline>
+        </w:drawing>
+      </w:r>
+      <w:r>
+        <w:rPr>
+          <w:sz w:val="24"/>
+          <w:szCs w:val="24"/>
+        </w:rPr>
+        <w:t xml:space="preserve"> </w:t>
+      </w:r>
+    </w:p>
+    <w:p>
+      <w:pPr>
+        <w:rPr>
+          <w:sz w:val="24"/>
+          <w:szCs w:val="24"/>
+        </w:rPr>
+      </w:pPr>
+      <w:r>
+        <w:rPr>
+          <w:sz w:val="24"/>
+          <w:szCs w:val="24"/>
+        </w:rPr>
+        <w:t>La transferencia empieza y la señal MEM_STALL ya no se activa debido a que ya no hay ráfaga.</w:t>
+      </w:r>
+    </w:p>
+    <w:p>
+      <w:r>
+        <w:rPr>
+          <w:noProof/>
+          <w:lang w:eastAsia="es-ES"/>
+        </w:rPr>
+        <w:drawing>
+          <wp:inline distT="0" distB="0" distL="0" distR="0" wp14:anchorId="777C5FEF" wp14:editId="797947CF">
+            <wp:extent cx="5808274" cy="2714626"/>
+            <wp:effectExtent l="0" t="0" r="2540" b="0"/>
+            <wp:docPr id="15" name="Imagen 15"/>
+            <wp:cNvGraphicFramePr>
+              <a:graphicFrameLocks xmlns:a="http://schemas.openxmlformats.org/drawingml/2006/main" noChangeAspect="1"/>
+            </wp:cNvGraphicFramePr>
+            <a:graphic xmlns:a="http://schemas.openxmlformats.org/drawingml/2006/main">
+              <a:graphicData uri="http://schemas.openxmlformats.org/drawingml/2006/picture">
+                <pic:pic xmlns:pic="http://schemas.openxmlformats.org/drawingml/2006/picture">
+                  <pic:nvPicPr>
+                    <pic:cNvPr id="0" name="Picture 4"/>
+                    <pic:cNvPicPr>
+                      <a:picLocks noChangeAspect="1" noChangeArrowheads="1"/>
+                    </pic:cNvPicPr>
+                  </pic:nvPicPr>
+                  <pic:blipFill>
+                    <a:blip r:embed="rId19">
+                      <a:extLst>
+                        <a:ext uri="{28A0092B-C50C-407E-A947-70E740481C1C}">
+                          <a14:useLocalDpi xmlns:a14="http://schemas.microsoft.com/office/drawing/2010/main" val="0"/>
+                        </a:ext>
+                      </a:extLst>
+                    </a:blip>
+                    <a:srcRect/>
+                    <a:stretch>
+                      <a:fillRect/>
+                    </a:stretch>
+                  </pic:blipFill>
+                  <pic:spPr bwMode="auto">
+                    <a:xfrm>
+                      <a:off x="0" y="0"/>
+                      <a:ext cx="5815833" cy="2718159"/>
+                    </a:xfrm>
+                    <a:prstGeom prst="rect">
+                      <a:avLst/>
+                    </a:prstGeom>
+                    <a:noFill/>
+                    <a:ln>
+                      <a:noFill/>
+                    </a:ln>
+                  </pic:spPr>
+                </pic:pic>
+              </a:graphicData>
+            </a:graphic>
+          </wp:inline>
+        </w:drawing>
+      </w:r>
+    </w:p>
+    <w:p>
+      <w:pPr>
+        <w:rPr>
+          <w:sz w:val="24"/>
+          <w:szCs w:val="24"/>
+        </w:rPr>
+      </w:pPr>
+      <w:r>
+        <w:rPr>
+          <w:sz w:val="24"/>
+          <w:szCs w:val="24"/>
+        </w:rPr>
+        <w:t>Lo valores se escriben en IO como se esperaba.</w:t>
+      </w:r>
+    </w:p>
+    <w:p>
+      <w:r>
+        <w:rPr>
+          <w:noProof/>
+          <w:lang w:eastAsia="es-ES"/>
+        </w:rPr>
+        <w:lastRenderedPageBreak/>
+        <w:drawing>
+          <wp:inline distT="0" distB="0" distL="0" distR="0" wp14:anchorId="3CC4D74C" wp14:editId="66844544">
+            <wp:extent cx="5753100" cy="3130662"/>
+            <wp:effectExtent l="0" t="0" r="0" b="0"/>
+            <wp:docPr id="16" name="Imagen 16"/>
+            <wp:cNvGraphicFramePr>
+              <a:graphicFrameLocks xmlns:a="http://schemas.openxmlformats.org/drawingml/2006/main" noChangeAspect="1"/>
+            </wp:cNvGraphicFramePr>
+            <a:graphic xmlns:a="http://schemas.openxmlformats.org/drawingml/2006/main">
+              <a:graphicData uri="http://schemas.openxmlformats.org/drawingml/2006/picture">
+                <pic:pic xmlns:pic="http://schemas.openxmlformats.org/drawingml/2006/picture">
+                  <pic:nvPicPr>
+                    <pic:cNvPr id="0" name="Picture 5"/>
+                    <pic:cNvPicPr>
+                      <a:picLocks noChangeAspect="1" noChangeArrowheads="1"/>
+                    </pic:cNvPicPr>
+                  </pic:nvPicPr>
+                  <pic:blipFill>
+                    <a:blip r:embed="rId20">
+                      <a:extLst>
+                        <a:ext uri="{28A0092B-C50C-407E-A947-70E740481C1C}">
+                          <a14:useLocalDpi xmlns:a14="http://schemas.microsoft.com/office/drawing/2010/main" val="0"/>
+                        </a:ext>
+                      </a:extLst>
+                    </a:blip>
+                    <a:srcRect/>
+                    <a:stretch>
+                      <a:fillRect/>
+                    </a:stretch>
+                  </pic:blipFill>
+                  <pic:spPr bwMode="auto">
+                    <a:xfrm>
+                      <a:off x="0" y="0"/>
+                      <a:ext cx="5763584" cy="3136367"/>
+                    </a:xfrm>
+                    <a:prstGeom prst="rect">
+                      <a:avLst/>
+                    </a:prstGeom>
+                    <a:noFill/>
+                    <a:ln>
+                      <a:noFill/>
+                    </a:ln>
+                  </pic:spPr>
+                </pic:pic>
+              </a:graphicData>
+            </a:graphic>
+          </wp:inline>
+        </w:drawing>
+      </w:r>
+    </w:p>
+    <w:p>
+      <w:pPr>
+        <w:rPr>
+          <w:sz w:val="24"/>
+          <w:szCs w:val="24"/>
+        </w:rPr>
+      </w:pPr>
+      <w:r>
+        <w:rPr>
+          <w:sz w:val="24"/>
+          <w:szCs w:val="24"/>
+        </w:rPr>
+        <w:t>El estado final de la MD es correcto.</w:t>
+      </w:r>
+    </w:p>
+    <w:p>
+      <w:pPr>
+        <w:pStyle w:val="Ttulo3"/>
+      </w:pPr>
+      <w:bookmarkStart w:id="17" w:name="_Toc451437913"/>
+      <w:r>
+        <w:t>Segunda ejecución</w:t>
+      </w:r>
+      <w:bookmarkEnd w:id="17"/>
+    </w:p>
+    <w:p>
+      <w:pPr>
+        <w:rPr>
+          <w:sz w:val="24"/>
+          <w:szCs w:val="24"/>
+        </w:rPr>
+      </w:pPr>
+      <w:r>
+        <w:rPr>
+          <w:sz w:val="24"/>
+          <w:szCs w:val="24"/>
+        </w:rPr>
+        <w:t>El resultado de la segunda ejecución es el siguiente.</w:t>
+      </w:r>
+    </w:p>
+    <w:p>
+      <w:r>
+        <w:rPr>
+          <w:noProof/>
+          <w:lang w:eastAsia="es-ES"/>
+        </w:rPr>
+        <w:drawing>
+          <wp:inline distT="0" distB="0" distL="0" distR="0" wp14:anchorId="7B62268E" wp14:editId="7F6E0227">
+            <wp:extent cx="5842046" cy="2838450"/>
+            <wp:effectExtent l="0" t="0" r="6350" b="0"/>
+            <wp:docPr id="17" name="Imagen 17"/>
+            <wp:cNvGraphicFramePr>
+              <a:graphicFrameLocks xmlns:a="http://schemas.openxmlformats.org/drawingml/2006/main" noChangeAspect="1"/>
+            </wp:cNvGraphicFramePr>
+            <a:graphic xmlns:a="http://schemas.openxmlformats.org/drawingml/2006/main">
+              <a:graphicData uri="http://schemas.openxmlformats.org/drawingml/2006/picture">
+                <pic:pic xmlns:pic="http://schemas.openxmlformats.org/drawingml/2006/picture">
+                  <pic:nvPicPr>
+                    <pic:cNvPr id="0" name="Picture 6"/>
+                    <pic:cNvPicPr>
+                      <a:picLocks noChangeAspect="1" noChangeArrowheads="1"/>
+                    </pic:cNvPicPr>
+                  </pic:nvPicPr>
+                  <pic:blipFill>
+                    <a:blip r:embed="rId21">
+                      <a:extLst>
+                        <a:ext uri="{28A0092B-C50C-407E-A947-70E740481C1C}">
+                          <a14:useLocalDpi xmlns:a14="http://schemas.microsoft.com/office/drawing/2010/main" val="0"/>
+                        </a:ext>
+                      </a:extLst>
+                    </a:blip>
+                    <a:srcRect/>
+                    <a:stretch>
+                      <a:fillRect/>
+                    </a:stretch>
+                  </pic:blipFill>
+                  <pic:spPr bwMode="auto">
+                    <a:xfrm>
+                      <a:off x="0" y="0"/>
+                      <a:ext cx="5847800" cy="2841246"/>
+                    </a:xfrm>
+                    <a:prstGeom prst="rect">
+                      <a:avLst/>
+                    </a:prstGeom>
+                    <a:noFill/>
+                    <a:ln>
+                      <a:noFill/>
+                    </a:ln>
+                  </pic:spPr>
+                </pic:pic>
+              </a:graphicData>
+            </a:graphic>
+          </wp:inline>
+        </w:drawing>
+      </w:r>
+    </w:p>
+    <w:p>
+      <w:pPr>
+        <w:rPr>
+          <w:sz w:val="24"/>
+          <w:szCs w:val="24"/>
+        </w:rPr>
+      </w:pPr>
+      <w:r>
+        <w:rPr>
+          <w:sz w:val="24"/>
+          <w:szCs w:val="24"/>
+        </w:rPr>
+        <w:t>Los valores de la transferencia se cargan en el registro y empieza la transferencia.</w:t>
+      </w:r>
+    </w:p>
+    <w:p>
+      <w:pPr>
+        <w:rPr>
+          <w:sz w:val="24"/>
+          <w:szCs w:val="24"/>
+        </w:rPr>
+      </w:pPr>
+      <w:r>
+        <w:rPr>
+          <w:sz w:val="24"/>
+          <w:szCs w:val="24"/>
+        </w:rPr>
+        <w:br w:type="page"/>
+      </w:r>
+    </w:p>
+    <w:p>
+      <w:r>
+        <w:rPr>
+          <w:noProof/>
+          <w:lang w:eastAsia="es-ES"/>
+        </w:rPr>
+        <w:lastRenderedPageBreak/>
+        <w:drawing>
+          <wp:inline distT="0" distB="0" distL="0" distR="0" wp14:anchorId="3A559A03" wp14:editId="01024B12">
+            <wp:extent cx="5825925" cy="2609850"/>
+            <wp:effectExtent l="0" t="0" r="3810" b="0"/>
+            <wp:docPr id="18" name="Imagen 18"/>
+            <wp:cNvGraphicFramePr>
+              <a:graphicFrameLocks xmlns:a="http://schemas.openxmlformats.org/drawingml/2006/main" noChangeAspect="1"/>
+            </wp:cNvGraphicFramePr>
+            <a:graphic xmlns:a="http://schemas.openxmlformats.org/drawingml/2006/main">
+              <a:graphicData uri="http://schemas.openxmlformats.org/drawingml/2006/picture">
+                <pic:pic xmlns:pic="http://schemas.openxmlformats.org/drawingml/2006/picture">
+                  <pic:nvPicPr>
+                    <pic:cNvPr id="0" name="Picture 7"/>
+                    <pic:cNvPicPr>
+                      <a:picLocks noChangeAspect="1" noChangeArrowheads="1"/>
+                    </pic:cNvPicPr>
+                  </pic:nvPicPr>
+                  <pic:blipFill>
+                    <a:blip r:embed="rId22">
+                      <a:extLst>
+                        <a:ext uri="{28A0092B-C50C-407E-A947-70E740481C1C}">
+                          <a14:useLocalDpi xmlns:a14="http://schemas.microsoft.com/office/drawing/2010/main" val="0"/>
+                        </a:ext>
+                      </a:extLst>
+                    </a:blip>
+                    <a:srcRect/>
+                    <a:stretch>
+                      <a:fillRect/>
+                    </a:stretch>
+                  </pic:blipFill>
+                  <pic:spPr bwMode="auto">
+                    <a:xfrm>
+                      <a:off x="0" y="0"/>
+                      <a:ext cx="5833171" cy="2613096"/>
+                    </a:xfrm>
+                    <a:prstGeom prst="rect">
+                      <a:avLst/>
+                    </a:prstGeom>
+                    <a:noFill/>
+                    <a:ln>
+                      <a:noFill/>
+                    </a:ln>
+                  </pic:spPr>
+                </pic:pic>
+              </a:graphicData>
+            </a:graphic>
+          </wp:inline>
+        </w:drawing>
+      </w:r>
+    </w:p>
+    <w:p>
+      <w:pPr>
+        <w:rPr>
+          <w:sz w:val="24"/>
+          <w:szCs w:val="24"/>
+        </w:rPr>
+      </w:pPr>
+      <w:r>
+        <w:rPr>
+          <w:sz w:val="24"/>
+          <w:szCs w:val="24"/>
+        </w:rPr>
+        <w:t>La transferencia a MD se hace correctamente mientras que el programa sigue haciendo su ejecución al mismo tiempo</w:t>
+      </w:r>
+      <w:r>
+        <w:rPr>
+          <w:sz w:val="24"/>
+          <w:szCs w:val="24"/>
+        </w:rPr>
+        <w:t xml:space="preserve">. Aclarar que MEM_STALL sigue a 0 toda la </w:t>
+      </w:r>
+      <w:proofErr w:type="gramStart"/>
+      <w:r>
+        <w:rPr>
+          <w:sz w:val="24"/>
+          <w:szCs w:val="24"/>
+        </w:rPr>
+        <w:t>transferencia</w:t>
+      </w:r>
+      <w:proofErr w:type="gramEnd"/>
+      <w:r>
+        <w:rPr>
+          <w:sz w:val="24"/>
+          <w:szCs w:val="24"/>
+        </w:rPr>
+        <w:t xml:space="preserve"> aunque no salga en la imagen.</w:t>
+      </w:r>
+    </w:p>
+    <w:p>
+      <w:pPr>
+        <w:rPr>
+          <w:sz w:val="24"/>
+          <w:szCs w:val="24"/>
+        </w:rPr>
+      </w:pPr>
+      <w:r>
+        <w:rPr>
+          <w:noProof/>
+          <w:sz w:val="24"/>
+          <w:szCs w:val="24"/>
+          <w:lang w:eastAsia="es-ES"/>
+        </w:rPr>
+        <w:drawing>
+          <wp:inline distT="0" distB="0" distL="0" distR="0" wp14:anchorId="5006AD2E" wp14:editId="2B2EAE08">
+            <wp:extent cx="5854905" cy="2886075"/>
+            <wp:effectExtent l="0" t="0" r="0" b="0"/>
+            <wp:docPr id="19" name="Imagen 19"/>
+            <wp:cNvGraphicFramePr>
+              <a:graphicFrameLocks xmlns:a="http://schemas.openxmlformats.org/drawingml/2006/main" noChangeAspect="1"/>
+            </wp:cNvGraphicFramePr>
+            <a:graphic xmlns:a="http://schemas.openxmlformats.org/drawingml/2006/main">
+              <a:graphicData uri="http://schemas.openxmlformats.org/drawingml/2006/picture">
+                <pic:pic xmlns:pic="http://schemas.openxmlformats.org/drawingml/2006/picture">
+                  <pic:nvPicPr>
+                    <pic:cNvPr id="0" name="Picture 8"/>
+                    <pic:cNvPicPr>
+                      <a:picLocks noChangeAspect="1" noChangeArrowheads="1"/>
+                    </pic:cNvPicPr>
+                  </pic:nvPicPr>
+                  <pic:blipFill>
+                    <a:blip r:embed="rId23">
+                      <a:extLst>
+                        <a:ext uri="{28A0092B-C50C-407E-A947-70E740481C1C}">
+                          <a14:useLocalDpi xmlns:a14="http://schemas.microsoft.com/office/drawing/2010/main" val="0"/>
+                        </a:ext>
+                      </a:extLst>
+                    </a:blip>
+                    <a:srcRect/>
+                    <a:stretch>
+                      <a:fillRect/>
+                    </a:stretch>
+                  </pic:blipFill>
+                  <pic:spPr bwMode="auto">
+                    <a:xfrm>
+                      <a:off x="0" y="0"/>
+                      <a:ext cx="5861008" cy="2889083"/>
+                    </a:xfrm>
+                    <a:prstGeom prst="rect">
+                      <a:avLst/>
+                    </a:prstGeom>
+                    <a:noFill/>
+                    <a:ln>
+                      <a:noFill/>
+                    </a:ln>
+                  </pic:spPr>
+                </pic:pic>
+              </a:graphicData>
+            </a:graphic>
+          </wp:inline>
+        </w:drawing>
+      </w:r>
+    </w:p>
+    <w:p>
+      <w:pPr>
+        <w:rPr>
+          <w:sz w:val="24"/>
+          <w:szCs w:val="24"/>
+        </w:rPr>
+      </w:pPr>
+      <w:r>
+        <w:rPr>
+          <w:sz w:val="24"/>
+          <w:szCs w:val="24"/>
+        </w:rPr>
+        <w:t>El estado final de MD es el correcto.</w:t>
+      </w:r>
+    </w:p>
+    <w:p>
+      <w:pPr>
+        <w:rPr>
+          <w:rFonts w:asciiTheme="majorHAnsi" w:eastAsiaTheme="majorEastAsia" w:hAnsiTheme="majorHAnsi" w:cstheme="majorBidi"/>
+          <w:color w:val="262626" w:themeColor="text1" w:themeTint="D9"/>
+          <w:sz w:val="40"/>
+          <w:szCs w:val="40"/>
+        </w:rPr>
+      </w:pPr>
       <w:r>
         <w:br w:type="page"/>
       </w:r>
@@ -6298,11 +7357,12 @@
         <w:pStyle w:val="Ttulo1"/>
         <w:jc w:val="center"/>
       </w:pPr>
+      <w:bookmarkStart w:id="18" w:name="_Toc451437914"/>
       <w:r>
         <w:lastRenderedPageBreak/>
         <w:t>CONCLUSIONES</w:t>
       </w:r>
-      <w:bookmarkEnd w:id="13"/>
+      <w:bookmarkEnd w:id="18"/>
     </w:p>
     <w:p>
       <w:pPr>
@@ -6390,17 +7450,15 @@
           <w:sz w:val="24"/>
           <w:szCs w:val="24"/>
         </w:rPr>
-        <w:t xml:space="preserve"> Por </w:t>
-      </w:r>
-      <w:proofErr w:type="gramStart"/>
-      <w:r>
-        <w:rPr>
-          <w:sz w:val="24"/>
-          <w:szCs w:val="24"/>
-        </w:rPr>
-        <w:t>tanto</w:t>
-      </w:r>
-      <w:proofErr w:type="gramEnd"/>
+        <w:t xml:space="preserve"> Por tanto</w:t>
+      </w:r>
+      <w:r>
+        <w:rPr>
+          <w:sz w:val="24"/>
+          <w:szCs w:val="24"/>
+        </w:rPr>
+        <w:t>,</w:t>
+      </w:r>
       <w:r>
         <w:rPr>
           <w:sz w:val="24"/>
@@ -6498,11 +7556,11 @@
         <w:pStyle w:val="Ttulo1"/>
         <w:jc w:val="center"/>
       </w:pPr>
-      <w:bookmarkStart w:id="15" w:name="_Toc451350374"/>
+      <w:bookmarkStart w:id="19" w:name="_Toc451437915"/>
       <w:r>
         <w:t>GESTIÓN DE ESFUERZOS</w:t>
       </w:r>
-      <w:bookmarkEnd w:id="15"/>
+      <w:bookmarkEnd w:id="19"/>
     </w:p>
     <w:p>
       <w:pPr>
@@ -6541,7 +7599,7 @@
         </w:rPr>
         <w:t xml:space="preserve">Se puede hacer un seguimiento de la evolución del proyecto en el siguiente enlace: </w:t>
       </w:r>
-      <w:hyperlink r:id="rId17" w:history="1">
+      <w:hyperlink r:id="rId24" w:history="1">
         <w:r>
           <w:rPr>
             <w:rStyle w:val="Hipervnculo"/>
@@ -6568,7 +7626,7 @@
       </w:pPr>
     </w:p>
     <w:sectPr>
-      <w:footerReference w:type="default" r:id="rId18"/>
+      <w:footerReference w:type="default" r:id="rId25"/>
       <w:pgSz w:w="11906" w:h="16838"/>
       <w:pgMar w:top="1417" w:right="1701" w:bottom="1417" w:left="1701" w:header="708" w:footer="708" w:gutter="0"/>
       <w:cols w:space="708"/>
@@ -6634,7 +7692,7 @@
           <w:rPr>
             <w:noProof/>
           </w:rPr>
-          <w:t>15</w:t>
+          <w:t>2</w:t>
         </w:r>
         <w:r>
           <w:fldChar w:fldCharType="end"/>
@@ -7103,6 +8161,119 @@
     </w:lvl>
   </w:abstractNum>
   <w:abstractNum w:abstractNumId="4" w15:restartNumberingAfterBreak="0">
+    <w:nsid w:val="36AB7EE8"/>
+    <w:multiLevelType w:val="hybridMultilevel"/>
+    <w:tmpl w:val="DA9079EA"/>
+    <w:lvl w:ilvl="0" w:tplc="0C0A0001">
+      <w:start w:val="1"/>
+      <w:numFmt w:val="bullet"/>
+      <w:lvlText w:val=""/>
+      <w:lvlJc w:val="left"/>
+      <w:pPr>
+        <w:ind w:left="720" w:hanging="360"/>
+      </w:pPr>
+      <w:rPr>
+        <w:rFonts w:ascii="Symbol" w:hAnsi="Symbol" w:hint="default"/>
+      </w:rPr>
+    </w:lvl>
+    <w:lvl w:ilvl="1" w:tplc="0C0A0003" w:tentative="1">
+      <w:start w:val="1"/>
+      <w:numFmt w:val="bullet"/>
+      <w:lvlText w:val="o"/>
+      <w:lvlJc w:val="left"/>
+      <w:pPr>
+        <w:ind w:left="1440" w:hanging="360"/>
+      </w:pPr>
+      <w:rPr>
+        <w:rFonts w:ascii="Courier New" w:hAnsi="Courier New" w:cs="Courier New" w:hint="default"/>
+      </w:rPr>
+    </w:lvl>
+    <w:lvl w:ilvl="2" w:tplc="0C0A0005" w:tentative="1">
+      <w:start w:val="1"/>
+      <w:numFmt w:val="bullet"/>
+      <w:lvlText w:val=""/>
+      <w:lvlJc w:val="left"/>
+      <w:pPr>
+        <w:ind w:left="2160" w:hanging="360"/>
+      </w:pPr>
+      <w:rPr>
+        <w:rFonts w:ascii="Wingdings" w:hAnsi="Wingdings" w:hint="default"/>
+      </w:rPr>
+    </w:lvl>
+    <w:lvl w:ilvl="3" w:tplc="0C0A0001" w:tentative="1">
+      <w:start w:val="1"/>
+      <w:numFmt w:val="bullet"/>
+      <w:lvlText w:val=""/>
+      <w:lvlJc w:val="left"/>
+      <w:pPr>
+        <w:ind w:left="2880" w:hanging="360"/>
+      </w:pPr>
+      <w:rPr>
+        <w:rFonts w:ascii="Symbol" w:hAnsi="Symbol" w:hint="default"/>
+      </w:rPr>
+    </w:lvl>
+    <w:lvl w:ilvl="4" w:tplc="0C0A0003" w:tentative="1">
+      <w:start w:val="1"/>
+      <w:numFmt w:val="bullet"/>
+      <w:lvlText w:val="o"/>
+      <w:lvlJc w:val="left"/>
+      <w:pPr>
+        <w:ind w:left="3600" w:hanging="360"/>
+      </w:pPr>
+      <w:rPr>
+        <w:rFonts w:ascii="Courier New" w:hAnsi="Courier New" w:cs="Courier New" w:hint="default"/>
+      </w:rPr>
+    </w:lvl>
+    <w:lvl w:ilvl="5" w:tplc="0C0A0005" w:tentative="1">
+      <w:start w:val="1"/>
+      <w:numFmt w:val="bullet"/>
+      <w:lvlText w:val=""/>
+      <w:lvlJc w:val="left"/>
+      <w:pPr>
+        <w:ind w:left="4320" w:hanging="360"/>
+      </w:pPr>
+      <w:rPr>
+        <w:rFonts w:ascii="Wingdings" w:hAnsi="Wingdings" w:hint="default"/>
+      </w:rPr>
+    </w:lvl>
+    <w:lvl w:ilvl="6" w:tplc="0C0A0001" w:tentative="1">
+      <w:start w:val="1"/>
+      <w:numFmt w:val="bullet"/>
+      <w:lvlText w:val=""/>
+      <w:lvlJc w:val="left"/>
+      <w:pPr>
+        <w:ind w:left="5040" w:hanging="360"/>
+      </w:pPr>
+      <w:rPr>
+        <w:rFonts w:ascii="Symbol" w:hAnsi="Symbol" w:hint="default"/>
+      </w:rPr>
+    </w:lvl>
+    <w:lvl w:ilvl="7" w:tplc="0C0A0003" w:tentative="1">
+      <w:start w:val="1"/>
+      <w:numFmt w:val="bullet"/>
+      <w:lvlText w:val="o"/>
+      <w:lvlJc w:val="left"/>
+      <w:pPr>
+        <w:ind w:left="5760" w:hanging="360"/>
+      </w:pPr>
+      <w:rPr>
+        <w:rFonts w:ascii="Courier New" w:hAnsi="Courier New" w:cs="Courier New" w:hint="default"/>
+      </w:rPr>
+    </w:lvl>
+    <w:lvl w:ilvl="8" w:tplc="0C0A0005" w:tentative="1">
+      <w:start w:val="1"/>
+      <w:numFmt w:val="bullet"/>
+      <w:lvlText w:val=""/>
+      <w:lvlJc w:val="left"/>
+      <w:pPr>
+        <w:ind w:left="6480" w:hanging="360"/>
+      </w:pPr>
+      <w:rPr>
+        <w:rFonts w:ascii="Wingdings" w:hAnsi="Wingdings" w:hint="default"/>
+      </w:rPr>
+    </w:lvl>
+  </w:abstractNum>
+  <w:abstractNum w:abstractNumId="5" w15:restartNumberingAfterBreak="0">
     <w:nsid w:val="55AF6F26"/>
     <w:multiLevelType w:val="hybridMultilevel"/>
     <w:tmpl w:val="8FF08DB0"/>
@@ -7215,7 +8386,7 @@
       </w:rPr>
     </w:lvl>
   </w:abstractNum>
-  <w:abstractNum w:abstractNumId="5" w15:restartNumberingAfterBreak="0">
+  <w:abstractNum w:abstractNumId="6" w15:restartNumberingAfterBreak="0">
     <w:nsid w:val="654A2380"/>
     <w:multiLevelType w:val="hybridMultilevel"/>
     <w:tmpl w:val="04E4F4D8"/>
@@ -7301,7 +8472,7 @@
       </w:pPr>
     </w:lvl>
   </w:abstractNum>
-  <w:abstractNum w:abstractNumId="6" w15:restartNumberingAfterBreak="0">
+  <w:abstractNum w:abstractNumId="7" w15:restartNumberingAfterBreak="0">
     <w:nsid w:val="6746315F"/>
     <w:multiLevelType w:val="hybridMultilevel"/>
     <w:tmpl w:val="9A845C86"/>
@@ -7414,7 +8585,120 @@
       </w:rPr>
     </w:lvl>
   </w:abstractNum>
-  <w:abstractNum w:abstractNumId="7" w15:restartNumberingAfterBreak="0">
+  <w:abstractNum w:abstractNumId="8" w15:restartNumberingAfterBreak="0">
+    <w:nsid w:val="683054BE"/>
+    <w:multiLevelType w:val="hybridMultilevel"/>
+    <w:tmpl w:val="6FB4EEBE"/>
+    <w:lvl w:ilvl="0" w:tplc="0C0A0001">
+      <w:start w:val="1"/>
+      <w:numFmt w:val="bullet"/>
+      <w:lvlText w:val=""/>
+      <w:lvlJc w:val="left"/>
+      <w:pPr>
+        <w:ind w:left="720" w:hanging="360"/>
+      </w:pPr>
+      <w:rPr>
+        <w:rFonts w:ascii="Symbol" w:hAnsi="Symbol" w:hint="default"/>
+      </w:rPr>
+    </w:lvl>
+    <w:lvl w:ilvl="1" w:tplc="0C0A0003" w:tentative="1">
+      <w:start w:val="1"/>
+      <w:numFmt w:val="bullet"/>
+      <w:lvlText w:val="o"/>
+      <w:lvlJc w:val="left"/>
+      <w:pPr>
+        <w:ind w:left="1440" w:hanging="360"/>
+      </w:pPr>
+      <w:rPr>
+        <w:rFonts w:ascii="Courier New" w:hAnsi="Courier New" w:cs="Courier New" w:hint="default"/>
+      </w:rPr>
+    </w:lvl>
+    <w:lvl w:ilvl="2" w:tplc="0C0A0005" w:tentative="1">
+      <w:start w:val="1"/>
+      <w:numFmt w:val="bullet"/>
+      <w:lvlText w:val=""/>
+      <w:lvlJc w:val="left"/>
+      <w:pPr>
+        <w:ind w:left="2160" w:hanging="360"/>
+      </w:pPr>
+      <w:rPr>
+        <w:rFonts w:ascii="Wingdings" w:hAnsi="Wingdings" w:hint="default"/>
+      </w:rPr>
+    </w:lvl>
+    <w:lvl w:ilvl="3" w:tplc="0C0A0001" w:tentative="1">
+      <w:start w:val="1"/>
+      <w:numFmt w:val="bullet"/>
+      <w:lvlText w:val=""/>
+      <w:lvlJc w:val="left"/>
+      <w:pPr>
+        <w:ind w:left="2880" w:hanging="360"/>
+      </w:pPr>
+      <w:rPr>
+        <w:rFonts w:ascii="Symbol" w:hAnsi="Symbol" w:hint="default"/>
+      </w:rPr>
+    </w:lvl>
+    <w:lvl w:ilvl="4" w:tplc="0C0A0003" w:tentative="1">
+      <w:start w:val="1"/>
+      <w:numFmt w:val="bullet"/>
+      <w:lvlText w:val="o"/>
+      <w:lvlJc w:val="left"/>
+      <w:pPr>
+        <w:ind w:left="3600" w:hanging="360"/>
+      </w:pPr>
+      <w:rPr>
+        <w:rFonts w:ascii="Courier New" w:hAnsi="Courier New" w:cs="Courier New" w:hint="default"/>
+      </w:rPr>
+    </w:lvl>
+    <w:lvl w:ilvl="5" w:tplc="0C0A0005" w:tentative="1">
+      <w:start w:val="1"/>
+      <w:numFmt w:val="bullet"/>
+      <w:lvlText w:val=""/>
+      <w:lvlJc w:val="left"/>
+      <w:pPr>
+        <w:ind w:left="4320" w:hanging="360"/>
+      </w:pPr>
+      <w:rPr>
+        <w:rFonts w:ascii="Wingdings" w:hAnsi="Wingdings" w:hint="default"/>
+      </w:rPr>
+    </w:lvl>
+    <w:lvl w:ilvl="6" w:tplc="0C0A0001" w:tentative="1">
+      <w:start w:val="1"/>
+      <w:numFmt w:val="bullet"/>
+      <w:lvlText w:val=""/>
+      <w:lvlJc w:val="left"/>
+      <w:pPr>
+        <w:ind w:left="5040" w:hanging="360"/>
+      </w:pPr>
+      <w:rPr>
+        <w:rFonts w:ascii="Symbol" w:hAnsi="Symbol" w:hint="default"/>
+      </w:rPr>
+    </w:lvl>
+    <w:lvl w:ilvl="7" w:tplc="0C0A0003" w:tentative="1">
+      <w:start w:val="1"/>
+      <w:numFmt w:val="bullet"/>
+      <w:lvlText w:val="o"/>
+      <w:lvlJc w:val="left"/>
+      <w:pPr>
+        <w:ind w:left="5760" w:hanging="360"/>
+      </w:pPr>
+      <w:rPr>
+        <w:rFonts w:ascii="Courier New" w:hAnsi="Courier New" w:cs="Courier New" w:hint="default"/>
+      </w:rPr>
+    </w:lvl>
+    <w:lvl w:ilvl="8" w:tplc="0C0A0005" w:tentative="1">
+      <w:start w:val="1"/>
+      <w:numFmt w:val="bullet"/>
+      <w:lvlText w:val=""/>
+      <w:lvlJc w:val="left"/>
+      <w:pPr>
+        <w:ind w:left="6480" w:hanging="360"/>
+      </w:pPr>
+      <w:rPr>
+        <w:rFonts w:ascii="Wingdings" w:hAnsi="Wingdings" w:hint="default"/>
+      </w:rPr>
+    </w:lvl>
+  </w:abstractNum>
+  <w:abstractNum w:abstractNumId="9" w15:restartNumberingAfterBreak="0">
     <w:nsid w:val="698F69AF"/>
     <w:multiLevelType w:val="hybridMultilevel"/>
     <w:tmpl w:val="61B0049A"/>
@@ -7527,7 +8811,120 @@
       </w:rPr>
     </w:lvl>
   </w:abstractNum>
-  <w:abstractNum w:abstractNumId="8" w15:restartNumberingAfterBreak="0">
+  <w:abstractNum w:abstractNumId="10" w15:restartNumberingAfterBreak="0">
+    <w:nsid w:val="6BA61285"/>
+    <w:multiLevelType w:val="hybridMultilevel"/>
+    <w:tmpl w:val="5694FC18"/>
+    <w:lvl w:ilvl="0" w:tplc="0C0A0001">
+      <w:start w:val="1"/>
+      <w:numFmt w:val="bullet"/>
+      <w:lvlText w:val=""/>
+      <w:lvlJc w:val="left"/>
+      <w:pPr>
+        <w:ind w:left="3600" w:hanging="360"/>
+      </w:pPr>
+      <w:rPr>
+        <w:rFonts w:ascii="Symbol" w:hAnsi="Symbol" w:hint="default"/>
+      </w:rPr>
+    </w:lvl>
+    <w:lvl w:ilvl="1" w:tplc="0C0A0003" w:tentative="1">
+      <w:start w:val="1"/>
+      <w:numFmt w:val="bullet"/>
+      <w:lvlText w:val="o"/>
+      <w:lvlJc w:val="left"/>
+      <w:pPr>
+        <w:ind w:left="4320" w:hanging="360"/>
+      </w:pPr>
+      <w:rPr>
+        <w:rFonts w:ascii="Courier New" w:hAnsi="Courier New" w:cs="Courier New" w:hint="default"/>
+      </w:rPr>
+    </w:lvl>
+    <w:lvl w:ilvl="2" w:tplc="0C0A0005" w:tentative="1">
+      <w:start w:val="1"/>
+      <w:numFmt w:val="bullet"/>
+      <w:lvlText w:val=""/>
+      <w:lvlJc w:val="left"/>
+      <w:pPr>
+        <w:ind w:left="5040" w:hanging="360"/>
+      </w:pPr>
+      <w:rPr>
+        <w:rFonts w:ascii="Wingdings" w:hAnsi="Wingdings" w:hint="default"/>
+      </w:rPr>
+    </w:lvl>
+    <w:lvl w:ilvl="3" w:tplc="0C0A0001" w:tentative="1">
+      <w:start w:val="1"/>
+      <w:numFmt w:val="bullet"/>
+      <w:lvlText w:val=""/>
+      <w:lvlJc w:val="left"/>
+      <w:pPr>
+        <w:ind w:left="5760" w:hanging="360"/>
+      </w:pPr>
+      <w:rPr>
+        <w:rFonts w:ascii="Symbol" w:hAnsi="Symbol" w:hint="default"/>
+      </w:rPr>
+    </w:lvl>
+    <w:lvl w:ilvl="4" w:tplc="0C0A0003" w:tentative="1">
+      <w:start w:val="1"/>
+      <w:numFmt w:val="bullet"/>
+      <w:lvlText w:val="o"/>
+      <w:lvlJc w:val="left"/>
+      <w:pPr>
+        <w:ind w:left="6480" w:hanging="360"/>
+      </w:pPr>
+      <w:rPr>
+        <w:rFonts w:ascii="Courier New" w:hAnsi="Courier New" w:cs="Courier New" w:hint="default"/>
+      </w:rPr>
+    </w:lvl>
+    <w:lvl w:ilvl="5" w:tplc="0C0A0005" w:tentative="1">
+      <w:start w:val="1"/>
+      <w:numFmt w:val="bullet"/>
+      <w:lvlText w:val=""/>
+      <w:lvlJc w:val="left"/>
+      <w:pPr>
+        <w:ind w:left="7200" w:hanging="360"/>
+      </w:pPr>
+      <w:rPr>
+        <w:rFonts w:ascii="Wingdings" w:hAnsi="Wingdings" w:hint="default"/>
+      </w:rPr>
+    </w:lvl>
+    <w:lvl w:ilvl="6" w:tplc="0C0A0001" w:tentative="1">
+      <w:start w:val="1"/>
+      <w:numFmt w:val="bullet"/>
+      <w:lvlText w:val=""/>
+      <w:lvlJc w:val="left"/>
+      <w:pPr>
+        <w:ind w:left="7920" w:hanging="360"/>
+      </w:pPr>
+      <w:rPr>
+        <w:rFonts w:ascii="Symbol" w:hAnsi="Symbol" w:hint="default"/>
+      </w:rPr>
+    </w:lvl>
+    <w:lvl w:ilvl="7" w:tplc="0C0A0003" w:tentative="1">
+      <w:start w:val="1"/>
+      <w:numFmt w:val="bullet"/>
+      <w:lvlText w:val="o"/>
+      <w:lvlJc w:val="left"/>
+      <w:pPr>
+        <w:ind w:left="8640" w:hanging="360"/>
+      </w:pPr>
+      <w:rPr>
+        <w:rFonts w:ascii="Courier New" w:hAnsi="Courier New" w:cs="Courier New" w:hint="default"/>
+      </w:rPr>
+    </w:lvl>
+    <w:lvl w:ilvl="8" w:tplc="0C0A0005" w:tentative="1">
+      <w:start w:val="1"/>
+      <w:numFmt w:val="bullet"/>
+      <w:lvlText w:val=""/>
+      <w:lvlJc w:val="left"/>
+      <w:pPr>
+        <w:ind w:left="9360" w:hanging="360"/>
+      </w:pPr>
+      <w:rPr>
+        <w:rFonts w:ascii="Wingdings" w:hAnsi="Wingdings" w:hint="default"/>
+      </w:rPr>
+    </w:lvl>
+  </w:abstractNum>
+  <w:abstractNum w:abstractNumId="11" w15:restartNumberingAfterBreak="0">
     <w:nsid w:val="6F4B5C9D"/>
     <w:multiLevelType w:val="hybridMultilevel"/>
     <w:tmpl w:val="8402E6E8"/>
@@ -7640,7 +9037,7 @@
       </w:rPr>
     </w:lvl>
   </w:abstractNum>
-  <w:abstractNum w:abstractNumId="9" w15:restartNumberingAfterBreak="0">
+  <w:abstractNum w:abstractNumId="12" w15:restartNumberingAfterBreak="0">
     <w:nsid w:val="6FCD5782"/>
     <w:multiLevelType w:val="hybridMultilevel"/>
     <w:tmpl w:val="BCE067DE"/>
@@ -7753,7 +9150,7 @@
       </w:rPr>
     </w:lvl>
   </w:abstractNum>
-  <w:abstractNum w:abstractNumId="10" w15:restartNumberingAfterBreak="0">
+  <w:abstractNum w:abstractNumId="13" w15:restartNumberingAfterBreak="0">
     <w:nsid w:val="708A3BCB"/>
     <w:multiLevelType w:val="hybridMultilevel"/>
     <w:tmpl w:val="379E1690"/>
@@ -7839,8 +9236,121 @@
       </w:pPr>
     </w:lvl>
   </w:abstractNum>
+  <w:abstractNum w:abstractNumId="14" w15:restartNumberingAfterBreak="0">
+    <w:nsid w:val="7AFC57CB"/>
+    <w:multiLevelType w:val="hybridMultilevel"/>
+    <w:tmpl w:val="93B40D4E"/>
+    <w:lvl w:ilvl="0" w:tplc="0C0A000F">
+      <w:start w:val="1"/>
+      <w:numFmt w:val="decimal"/>
+      <w:lvlText w:val="%1."/>
+      <w:lvlJc w:val="left"/>
+      <w:pPr>
+        <w:ind w:left="720" w:hanging="360"/>
+      </w:pPr>
+      <w:rPr>
+        <w:rFonts w:hint="default"/>
+      </w:rPr>
+    </w:lvl>
+    <w:lvl w:ilvl="1" w:tplc="0C0A0003" w:tentative="1">
+      <w:start w:val="1"/>
+      <w:numFmt w:val="bullet"/>
+      <w:lvlText w:val="o"/>
+      <w:lvlJc w:val="left"/>
+      <w:pPr>
+        <w:ind w:left="1440" w:hanging="360"/>
+      </w:pPr>
+      <w:rPr>
+        <w:rFonts w:ascii="Courier New" w:hAnsi="Courier New" w:cs="Courier New" w:hint="default"/>
+      </w:rPr>
+    </w:lvl>
+    <w:lvl w:ilvl="2" w:tplc="0C0A0005" w:tentative="1">
+      <w:start w:val="1"/>
+      <w:numFmt w:val="bullet"/>
+      <w:lvlText w:val=""/>
+      <w:lvlJc w:val="left"/>
+      <w:pPr>
+        <w:ind w:left="2160" w:hanging="360"/>
+      </w:pPr>
+      <w:rPr>
+        <w:rFonts w:ascii="Wingdings" w:hAnsi="Wingdings" w:hint="default"/>
+      </w:rPr>
+    </w:lvl>
+    <w:lvl w:ilvl="3" w:tplc="0C0A0001" w:tentative="1">
+      <w:start w:val="1"/>
+      <w:numFmt w:val="bullet"/>
+      <w:lvlText w:val=""/>
+      <w:lvlJc w:val="left"/>
+      <w:pPr>
+        <w:ind w:left="2880" w:hanging="360"/>
+      </w:pPr>
+      <w:rPr>
+        <w:rFonts w:ascii="Symbol" w:hAnsi="Symbol" w:hint="default"/>
+      </w:rPr>
+    </w:lvl>
+    <w:lvl w:ilvl="4" w:tplc="0C0A0003" w:tentative="1">
+      <w:start w:val="1"/>
+      <w:numFmt w:val="bullet"/>
+      <w:lvlText w:val="o"/>
+      <w:lvlJc w:val="left"/>
+      <w:pPr>
+        <w:ind w:left="3600" w:hanging="360"/>
+      </w:pPr>
+      <w:rPr>
+        <w:rFonts w:ascii="Courier New" w:hAnsi="Courier New" w:cs="Courier New" w:hint="default"/>
+      </w:rPr>
+    </w:lvl>
+    <w:lvl w:ilvl="5" w:tplc="0C0A0005" w:tentative="1">
+      <w:start w:val="1"/>
+      <w:numFmt w:val="bullet"/>
+      <w:lvlText w:val=""/>
+      <w:lvlJc w:val="left"/>
+      <w:pPr>
+        <w:ind w:left="4320" w:hanging="360"/>
+      </w:pPr>
+      <w:rPr>
+        <w:rFonts w:ascii="Wingdings" w:hAnsi="Wingdings" w:hint="default"/>
+      </w:rPr>
+    </w:lvl>
+    <w:lvl w:ilvl="6" w:tplc="0C0A0001" w:tentative="1">
+      <w:start w:val="1"/>
+      <w:numFmt w:val="bullet"/>
+      <w:lvlText w:val=""/>
+      <w:lvlJc w:val="left"/>
+      <w:pPr>
+        <w:ind w:left="5040" w:hanging="360"/>
+      </w:pPr>
+      <w:rPr>
+        <w:rFonts w:ascii="Symbol" w:hAnsi="Symbol" w:hint="default"/>
+      </w:rPr>
+    </w:lvl>
+    <w:lvl w:ilvl="7" w:tplc="0C0A0003" w:tentative="1">
+      <w:start w:val="1"/>
+      <w:numFmt w:val="bullet"/>
+      <w:lvlText w:val="o"/>
+      <w:lvlJc w:val="left"/>
+      <w:pPr>
+        <w:ind w:left="5760" w:hanging="360"/>
+      </w:pPr>
+      <w:rPr>
+        <w:rFonts w:ascii="Courier New" w:hAnsi="Courier New" w:cs="Courier New" w:hint="default"/>
+      </w:rPr>
+    </w:lvl>
+    <w:lvl w:ilvl="8" w:tplc="0C0A0005" w:tentative="1">
+      <w:start w:val="1"/>
+      <w:numFmt w:val="bullet"/>
+      <w:lvlText w:val=""/>
+      <w:lvlJc w:val="left"/>
+      <w:pPr>
+        <w:ind w:left="6480" w:hanging="360"/>
+      </w:pPr>
+      <w:rPr>
+        <w:rFonts w:ascii="Wingdings" w:hAnsi="Wingdings" w:hint="default"/>
+      </w:rPr>
+    </w:lvl>
+  </w:abstractNum>
   <w:num w:numId="1">
-    <w:abstractNumId w:val="5"/>
+    <w:abstractNumId w:val="6"/>
   </w:num>
   <w:num w:numId="2">
     <w:abstractNumId w:val="1"/>
@@ -7849,28 +9359,40 @@
     <w:abstractNumId w:val="3"/>
   </w:num>
   <w:num w:numId="4">
-    <w:abstractNumId w:val="10"/>
+    <w:abstractNumId w:val="13"/>
   </w:num>
   <w:num w:numId="5">
     <w:abstractNumId w:val="0"/>
   </w:num>
   <w:num w:numId="6">
-    <w:abstractNumId w:val="7"/>
+    <w:abstractNumId w:val="9"/>
   </w:num>
   <w:num w:numId="7">
-    <w:abstractNumId w:val="9"/>
+    <w:abstractNumId w:val="12"/>
   </w:num>
   <w:num w:numId="8">
-    <w:abstractNumId w:val="8"/>
+    <w:abstractNumId w:val="11"/>
   </w:num>
   <w:num w:numId="9">
-    <w:abstractNumId w:val="4"/>
+    <w:abstractNumId w:val="5"/>
   </w:num>
   <w:num w:numId="10">
     <w:abstractNumId w:val="2"/>
   </w:num>
   <w:num w:numId="11">
-    <w:abstractNumId w:val="6"/>
+    <w:abstractNumId w:val="7"/>
+  </w:num>
+  <w:num w:numId="12">
+    <w:abstractNumId w:val="10"/>
+  </w:num>
+  <w:num w:numId="13">
+    <w:abstractNumId w:val="4"/>
+  </w:num>
+  <w:num w:numId="14">
+    <w:abstractNumId w:val="8"/>
+  </w:num>
+  <w:num w:numId="15">
+    <w:abstractNumId w:val="14"/>
   </w:num>
 </w:numbering>
 </file>

</xml_diff>